<commit_message>
Doc updates for masting disperse with autocorrelation
</commit_message>
<xml_diff>
--- a/Equations.docx
+++ b/Equations.docx
@@ -1,6 +1,6 @@
 
 <file path=word/document.xml><?xml version="1.0" encoding="utf-8"?>
-<w:document xmlns:ve="http://schemas.openxmlformats.org/markup-compatibility/2006" xmlns:o="urn:schemas-microsoft-com:office:office" xmlns:r="http://schemas.openxmlformats.org/officeDocument/2006/relationships" xmlns:m="http://schemas.openxmlformats.org/officeDocument/2006/math" xmlns:v="urn:schemas-microsoft-com:vml" xmlns:wp="http://schemas.openxmlformats.org/drawingml/2006/wordprocessingDrawing" xmlns:w10="urn:schemas-microsoft-com:office:word" xmlns:w="http://schemas.openxmlformats.org/wordprocessingml/2006/main" xmlns:wne="http://schemas.microsoft.com/office/word/2006/wordml">
+<w:document xmlns:wpc="http://schemas.microsoft.com/office/word/2010/wordprocessingCanvas" xmlns:mc="http://schemas.openxmlformats.org/markup-compatibility/2006" xmlns:o="urn:schemas-microsoft-com:office:office" xmlns:r="http://schemas.openxmlformats.org/officeDocument/2006/relationships" xmlns:m="http://schemas.openxmlformats.org/officeDocument/2006/math" xmlns:v="urn:schemas-microsoft-com:vml" xmlns:wp14="http://schemas.microsoft.com/office/word/2010/wordprocessingDrawing" xmlns:wp="http://schemas.openxmlformats.org/drawingml/2006/wordprocessingDrawing" xmlns:w10="urn:schemas-microsoft-com:office:word" xmlns:w="http://schemas.openxmlformats.org/wordprocessingml/2006/main" xmlns:w14="http://schemas.microsoft.com/office/word/2010/wordml" xmlns:w15="http://schemas.microsoft.com/office/word/2012/wordml" xmlns:wpg="http://schemas.microsoft.com/office/word/2010/wordprocessingGroup" xmlns:wpi="http://schemas.microsoft.com/office/word/2010/wordprocessingInk" xmlns:wne="http://schemas.microsoft.com/office/word/2006/wordml" xmlns:wps="http://schemas.microsoft.com/office/word/2010/wordprocessingShape" mc:Ignorable="w14 w15 wp14">
   <w:body>
     <w:p>
       <w:pPr>
@@ -995,10 +995,10 @@
             <v:path o:extrusionok="f" gradientshapeok="t" o:connecttype="rect"/>
             <o:lock v:ext="edit" aspectratio="t"/>
           </v:shapetype>
-          <v:shape id="_x0000_i1025" type="#_x0000_t75" style="width:138.75pt;height:44.25pt" o:ole="">
+          <v:shape id="_x0000_i1025" type="#_x0000_t75" style="width:138.6pt;height:44.4pt" o:ole="">
             <v:imagedata r:id="rId5" o:title=""/>
           </v:shape>
-          <o:OLEObject Type="Embed" ProgID="Equation.3" ShapeID="_x0000_i1025" DrawAspect="Content" ObjectID="_1477209587" r:id="rId6"/>
+          <o:OLEObject Type="Embed" ProgID="Equation.3" ShapeID="_x0000_i1025" DrawAspect="Content" ObjectID="_1679217985" r:id="rId6"/>
         </w:object>
       </w:r>
     </w:p>
@@ -1008,10 +1008,10 @@
           <w:position w:val="-38"/>
         </w:rPr>
         <w:object w:dxaOrig="3220" w:dyaOrig="1560">
-          <v:shape id="_x0000_i1026" type="#_x0000_t75" style="width:161.25pt;height:78pt" o:ole="">
+          <v:shape id="_x0000_i1026" type="#_x0000_t75" style="width:161.4pt;height:78pt" o:ole="">
             <v:imagedata r:id="rId7" o:title=""/>
           </v:shape>
-          <o:OLEObject Type="Embed" ProgID="Equation.3" ShapeID="_x0000_i1026" DrawAspect="Content" ObjectID="_1477209588" r:id="rId8"/>
+          <o:OLEObject Type="Embed" ProgID="Equation.3" ShapeID="_x0000_i1026" DrawAspect="Content" ObjectID="_1679217986" r:id="rId8"/>
         </w:object>
       </w:r>
     </w:p>
@@ -1805,10 +1805,10 @@
           <w:position w:val="-34"/>
         </w:rPr>
         <w:object w:dxaOrig="4540" w:dyaOrig="880">
-          <v:shape id="_x0000_i1027" type="#_x0000_t75" style="width:227.25pt;height:44.25pt" o:ole="">
+          <v:shape id="_x0000_i1027" type="#_x0000_t75" style="width:227.4pt;height:44.4pt" o:ole="">
             <v:imagedata r:id="rId9" o:title=""/>
           </v:shape>
-          <o:OLEObject Type="Embed" ProgID="Equation.3" ShapeID="_x0000_i1027" DrawAspect="Content" ObjectID="_1477209589" r:id="rId10"/>
+          <o:OLEObject Type="Embed" ProgID="Equation.3" ShapeID="_x0000_i1027" DrawAspect="Content" ObjectID="_1679217987" r:id="rId10"/>
         </w:object>
       </w:r>
     </w:p>
@@ -4552,6 +4552,8 @@
         </w:rPr>
       </w:pPr>
     </w:p>
+    <w:bookmarkEnd w:id="0"/>
+    <w:bookmarkEnd w:id="1"/>
     <w:p>
       <w:pPr>
         <w:rPr>
@@ -4561,8 +4563,6 @@
       </w:pPr>
       <m:oMathPara>
         <m:oMath>
-          <w:bookmarkEnd w:id="0"/>
-          <w:bookmarkEnd w:id="1"/>
           <m:r>
             <w:rPr>
               <w:rFonts w:ascii="Cambria Math" w:hAnsi="Cambria Math"/>
@@ -7514,10 +7514,10 @@
           <w:position w:val="-6"/>
         </w:rPr>
         <w:object w:dxaOrig="2760" w:dyaOrig="1240">
-          <v:shape id="_x0000_i1028" type="#_x0000_t75" style="width:138pt;height:62.25pt" o:ole="">
+          <v:shape id="_x0000_i1028" type="#_x0000_t75" style="width:138pt;height:62.4pt" o:ole="">
             <v:imagedata r:id="rId11" o:title=""/>
           </v:shape>
-          <o:OLEObject Type="Embed" ProgID="Equation.3" ShapeID="_x0000_i1028" DrawAspect="Content" ObjectID="_1477209590" r:id="rId12"/>
+          <o:OLEObject Type="Embed" ProgID="Equation.3" ShapeID="_x0000_i1028" DrawAspect="Content" ObjectID="_1679217988" r:id="rId12"/>
         </w:object>
       </w:r>
     </w:p>
@@ -7544,20 +7544,20 @@
                 </w:txbxContent>
               </v:textbox>
             </v:shape>
-            <v:rect id="_x0000_s1068" style="position:absolute;left:1815;top:5648;width:2910;height:1920" o:regroupid="1" filled="f" strokeweight="1pt"/>
-            <v:line id="_x0000_s1070" style="position:absolute" from="1815,7268" to="4725,7268" o:regroupid="1"/>
-            <v:line id="_x0000_s1071" style="position:absolute" from="1815,6945" to="4725,6945" o:regroupid="1"/>
-            <v:line id="_x0000_s1072" style="position:absolute" from="1815,6623" to="4725,6623" o:regroupid="1"/>
-            <v:line id="_x0000_s1073" style="position:absolute" from="1815,6292" to="4725,6292" o:regroupid="1"/>
-            <v:line id="_x0000_s1074" style="position:absolute" from="1815,5978" to="4725,5978" o:regroupid="1"/>
-            <v:line id="_x0000_s1075" style="position:absolute" from="2160,5655" to="2160,7575" o:regroupid="1"/>
-            <v:line id="_x0000_s1076" style="position:absolute" from="2479,5655" to="2479,7575" o:regroupid="1"/>
-            <v:line id="_x0000_s1077" style="position:absolute" from="2798,5655" to="2798,7575" o:regroupid="1"/>
-            <v:line id="_x0000_s1078" style="position:absolute" from="3117,5655" to="3117,7575" o:regroupid="1"/>
-            <v:line id="_x0000_s1080" style="position:absolute" from="3437,5655" to="3437,7575" o:regroupid="1"/>
-            <v:line id="_x0000_s1081" style="position:absolute" from="3756,5655" to="3756,7575" o:regroupid="1"/>
-            <v:line id="_x0000_s1084" style="position:absolute" from="4075,5655" to="4075,7575" o:regroupid="1"/>
-            <v:line id="_x0000_s1085" style="position:absolute" from="4395,5655" to="4395,7575" o:regroupid="1"/>
+            <v:rect id="_x0000_s1068" style="position:absolute;left:1815;top:5648;width:2910;height:1920" filled="f" strokeweight="1pt"/>
+            <v:line id="_x0000_s1070" style="position:absolute" from="1815,7268" to="4725,7268"/>
+            <v:line id="_x0000_s1071" style="position:absolute" from="1815,6945" to="4725,6945"/>
+            <v:line id="_x0000_s1072" style="position:absolute" from="1815,6623" to="4725,6623"/>
+            <v:line id="_x0000_s1073" style="position:absolute" from="1815,6292" to="4725,6292"/>
+            <v:line id="_x0000_s1074" style="position:absolute" from="1815,5978" to="4725,5978"/>
+            <v:line id="_x0000_s1075" style="position:absolute" from="2160,5655" to="2160,7575"/>
+            <v:line id="_x0000_s1076" style="position:absolute" from="2479,5655" to="2479,7575"/>
+            <v:line id="_x0000_s1077" style="position:absolute" from="2798,5655" to="2798,7575"/>
+            <v:line id="_x0000_s1078" style="position:absolute" from="3117,5655" to="3117,7575"/>
+            <v:line id="_x0000_s1080" style="position:absolute" from="3437,5655" to="3437,7575"/>
+            <v:line id="_x0000_s1081" style="position:absolute" from="3756,5655" to="3756,7575"/>
+            <v:line id="_x0000_s1084" style="position:absolute" from="4075,5655" to="4075,7575"/>
+            <v:line id="_x0000_s1085" style="position:absolute" from="4395,5655" to="4395,7575"/>
             <v:shape id="_x0000_s1087" type="#_x0000_t202" style="position:absolute;left:2715;top:7530;width:990;height:375" filled="f" stroked="f">
               <v:textbox>
                 <w:txbxContent>
@@ -7614,7 +7614,7 @@
           <v:shape id="_x0000_i1029" type="#_x0000_t75" style="width:105pt;height:78pt" o:ole="">
             <v:imagedata r:id="rId13" o:title=""/>
           </v:shape>
-          <o:OLEObject Type="Embed" ProgID="Equation.3" ShapeID="_x0000_i1029" DrawAspect="Content" ObjectID="_1477209591" r:id="rId14"/>
+          <o:OLEObject Type="Embed" ProgID="Equation.3" ShapeID="_x0000_i1029" DrawAspect="Content" ObjectID="_1679217989" r:id="rId14"/>
         </w:object>
       </w:r>
     </w:p>
@@ -7849,8 +7849,8 @@
         </w:rPr>
         <w:pict>
           <v:group id="_x0000_s1117" style="position:absolute;margin-left:-24.75pt;margin-top:15.95pt;width:342.75pt;height:180.75pt;z-index:251658240" coordorigin="1305,6765" coordsize="6855,3615">
-            <v:rect id="_x0000_s1095" style="position:absolute;left:1305;top:6765;width:6855;height:3615" o:regroupid="2"/>
-            <v:shape id="_x0000_s1096" type="#_x0000_t202" style="position:absolute;left:1545;top:7454;width:1555;height:446" o:regroupid="2">
+            <v:rect id="_x0000_s1095" style="position:absolute;left:1305;top:6765;width:6855;height:3615"/>
+            <v:shape id="_x0000_s1096" type="#_x0000_t202" style="position:absolute;left:1545;top:7454;width:1555;height:446">
               <v:textbox style="mso-next-textbox:#_x0000_s1096">
                 <w:txbxContent>
                   <w:p>
@@ -7864,7 +7864,7 @@
                 </w:txbxContent>
               </v:textbox>
             </v:shape>
-            <v:shape id="_x0000_s1097" type="#_x0000_t202" style="position:absolute;left:3952;top:7453;width:1555;height:446" o:regroupid="2">
+            <v:shape id="_x0000_s1097" type="#_x0000_t202" style="position:absolute;left:3952;top:7453;width:1555;height:446">
               <v:textbox style="mso-next-textbox:#_x0000_s1097">
                 <w:txbxContent>
                   <w:p>
@@ -7878,7 +7878,7 @@
                 </w:txbxContent>
               </v:textbox>
             </v:shape>
-            <v:shape id="_x0000_s1098" type="#_x0000_t202" style="position:absolute;left:1605;top:8373;width:1120;height:581" o:regroupid="2">
+            <v:shape id="_x0000_s1098" type="#_x0000_t202" style="position:absolute;left:1605;top:8373;width:1120;height:581">
               <v:textbox style="mso-next-textbox:#_x0000_s1098">
                 <w:txbxContent>
                   <w:p>
@@ -7892,7 +7892,7 @@
                 </w:txbxContent>
               </v:textbox>
             </v:shape>
-            <v:shape id="_x0000_s1099" type="#_x0000_t202" style="position:absolute;left:6360;top:7454;width:1560;height:446" o:regroupid="2">
+            <v:shape id="_x0000_s1099" type="#_x0000_t202" style="position:absolute;left:6360;top:7454;width:1560;height:446">
               <v:textbox style="mso-next-textbox:#_x0000_s1099">
                 <w:txbxContent>
                   <w:p>
@@ -7906,7 +7906,7 @@
                 </w:txbxContent>
               </v:textbox>
             </v:shape>
-            <v:shape id="_x0000_s1100" type="#_x0000_t202" style="position:absolute;left:1545;top:9578;width:6375;height:450" o:regroupid="2">
+            <v:shape id="_x0000_s1100" type="#_x0000_t202" style="position:absolute;left:1545;top:9578;width:6375;height:450">
               <v:textbox style="mso-next-textbox:#_x0000_s1100">
                 <w:txbxContent>
                   <w:p>
@@ -7921,7 +7921,7 @@
                 </w:txbxContent>
               </v:textbox>
             </v:shape>
-            <v:shape id="_x0000_s1101" type="#_x0000_t202" style="position:absolute;left:3075;top:6960;width:3675;height:480" o:regroupid="2" stroked="f">
+            <v:shape id="_x0000_s1101" type="#_x0000_t202" style="position:absolute;left:3075;top:6960;width:3675;height:480" stroked="f">
               <v:textbox style="mso-next-textbox:#_x0000_s1101">
                 <w:txbxContent>
                   <w:p>
@@ -7933,28 +7933,28 @@
                 </w:txbxContent>
               </v:textbox>
             </v:shape>
-            <v:line id="_x0000_s1102" style="position:absolute" from="2160,7905" to="2160,8385" o:regroupid="2">
+            <v:line id="_x0000_s1102" style="position:absolute" from="2160,7905" to="2160,8385">
               <v:stroke endarrow="block"/>
             </v:line>
-            <v:line id="_x0000_s1103" style="position:absolute" from="2160,8970" to="2160,9585" o:regroupid="2">
+            <v:line id="_x0000_s1103" style="position:absolute" from="2160,8970" to="2160,9585">
               <v:stroke endarrow="block"/>
             </v:line>
-            <v:line id="_x0000_s1104" style="position:absolute;flip:y" from="2910,7890" to="2910,9570" o:regroupid="2">
+            <v:line id="_x0000_s1104" style="position:absolute;flip:y" from="2910,7890" to="2910,9570">
               <v:stroke endarrow="block"/>
             </v:line>
-            <v:line id="_x0000_s1105" style="position:absolute" from="4365,7905" to="4365,9570" o:regroupid="2">
+            <v:line id="_x0000_s1105" style="position:absolute" from="4365,7905" to="4365,9570">
               <v:stroke endarrow="block"/>
             </v:line>
-            <v:line id="_x0000_s1106" style="position:absolute" from="7455,7905" to="7455,9570" o:regroupid="2">
+            <v:line id="_x0000_s1106" style="position:absolute" from="7455,7905" to="7455,9570">
               <v:stroke startarrow="block"/>
             </v:line>
-            <v:line id="_x0000_s1107" style="position:absolute" from="5085,7905" to="5085,9570" o:regroupid="2">
+            <v:line id="_x0000_s1107" style="position:absolute" from="5085,7905" to="5085,9570">
               <v:stroke startarrow="block"/>
             </v:line>
-            <v:line id="_x0000_s1108" style="position:absolute" from="6735,7905" to="6735,9570" o:regroupid="2">
+            <v:line id="_x0000_s1108" style="position:absolute" from="6735,7905" to="6735,9570">
               <v:stroke endarrow="block"/>
             </v:line>
-            <v:shape id="_x0000_s1109" type="#_x0000_t202" style="position:absolute;left:1770;top:7950;width:450;height:420" o:regroupid="2" filled="f" stroked="f">
+            <v:shape id="_x0000_s1109" type="#_x0000_t202" style="position:absolute;left:1770;top:7950;width:450;height:420" filled="f" stroked="f">
               <v:textbox style="mso-next-textbox:#_x0000_s1109">
                 <w:txbxContent>
                   <w:p>
@@ -7975,7 +7975,7 @@
                 </w:txbxContent>
               </v:textbox>
             </v:shape>
-            <v:shape id="_x0000_s1110" type="#_x0000_t202" style="position:absolute;left:1815;top:9045;width:450;height:420" o:regroupid="2" filled="f" stroked="f">
+            <v:shape id="_x0000_s1110" type="#_x0000_t202" style="position:absolute;left:1815;top:9045;width:450;height:420" filled="f" stroked="f">
               <v:textbox style="mso-next-textbox:#_x0000_s1110">
                 <w:txbxContent>
                   <w:p>
@@ -7996,7 +7996,7 @@
                 </w:txbxContent>
               </v:textbox>
             </v:shape>
-            <v:shape id="_x0000_s1112" type="#_x0000_t202" style="position:absolute;left:3990;top:8562;width:450;height:420" o:regroupid="2" filled="f" stroked="f">
+            <v:shape id="_x0000_s1112" type="#_x0000_t202" style="position:absolute;left:3990;top:8562;width:450;height:420" filled="f" stroked="f">
               <v:textbox style="mso-next-textbox:#_x0000_s1112">
                 <w:txbxContent>
                   <w:p>
@@ -8017,7 +8017,7 @@
                 </w:txbxContent>
               </v:textbox>
             </v:shape>
-            <v:shape id="_x0000_s1113" type="#_x0000_t202" style="position:absolute;left:6360;top:8562;width:450;height:420" o:regroupid="2" filled="f" stroked="f">
+            <v:shape id="_x0000_s1113" type="#_x0000_t202" style="position:absolute;left:6360;top:8562;width:450;height:420" filled="f" stroked="f">
               <v:textbox style="mso-next-textbox:#_x0000_s1113">
                 <w:txbxContent>
                   <w:p>
@@ -8046,7 +8046,7 @@
                 </w:txbxContent>
               </v:textbox>
             </v:shape>
-            <v:shape id="_x0000_s1114" type="#_x0000_t202" style="position:absolute;left:5055;top:8562;width:450;height:420" o:regroupid="2" filled="f" stroked="f">
+            <v:shape id="_x0000_s1114" type="#_x0000_t202" style="position:absolute;left:5055;top:8562;width:450;height:420" filled="f" stroked="f">
               <v:textbox style="mso-next-textbox:#_x0000_s1114">
                 <w:txbxContent>
                   <w:p>
@@ -8067,7 +8067,7 @@
                 </w:txbxContent>
               </v:textbox>
             </v:shape>
-            <v:shape id="_x0000_s1115" type="#_x0000_t202" style="position:absolute;left:7410;top:8532;width:450;height:420" o:regroupid="2" filled="f" stroked="f">
+            <v:shape id="_x0000_s1115" type="#_x0000_t202" style="position:absolute;left:7410;top:8532;width:450;height:420" filled="f" stroked="f">
               <v:textbox style="mso-next-textbox:#_x0000_s1115">
                 <w:txbxContent>
                   <w:p>
@@ -8088,7 +8088,7 @@
                 </w:txbxContent>
               </v:textbox>
             </v:shape>
-            <v:shape id="_x0000_s1116" type="#_x0000_t202" style="position:absolute;left:2880;top:8562;width:450;height:420" o:regroupid="2" filled="f" stroked="f">
+            <v:shape id="_x0000_s1116" type="#_x0000_t202" style="position:absolute;left:2880;top:8562;width:450;height:420" filled="f" stroked="f">
               <v:textbox style="mso-next-textbox:#_x0000_s1116">
                 <w:txbxContent>
                   <w:p>
@@ -8122,7 +8122,6 @@
           <w:noProof/>
           <w:sz w:val="20"/>
         </w:rPr>
-        <w:lastRenderedPageBreak/>
         <w:pict>
           <v:group id="_x0000_s1118" style="position:absolute;margin-left:-19.5pt;margin-top:.5pt;width:342.75pt;height:180.75pt;z-index:251659264" coordorigin="1305,6765" coordsize="6855,3615">
             <v:rect id="_x0000_s1119" style="position:absolute;left:1305;top:6765;width:6855;height:3615"/>
@@ -8398,9 +8397,9 @@
         </w:rPr>
         <w:pict>
           <v:group id="_x0000_s1067" style="position:absolute;margin-left:-20.25pt;margin-top:274.55pt;width:338.1pt;height:138.65pt;z-index:251656192" coordorigin="1395,10292" coordsize="6762,2773">
-            <v:line id="_x0000_s1050" style="position:absolute" from="2895,10310" to="2895,12635" o:regroupid="1"/>
-            <v:line id="_x0000_s1051" style="position:absolute" from="2895,12635" to="7815,12635" o:regroupid="1"/>
-            <v:shape id="_x0000_s1052" type="#_x0000_t202" style="position:absolute;left:1690;top:10720;width:1025;height:1615;rotation:-90;v-text-anchor:top-baseline" o:regroupid="1" filled="f" stroked="f">
+            <v:line id="_x0000_s1050" style="position:absolute" from="2895,10310" to="2895,12635"/>
+            <v:line id="_x0000_s1051" style="position:absolute" from="2895,12635" to="7815,12635"/>
+            <v:shape id="_x0000_s1052" type="#_x0000_t202" style="position:absolute;left:1690;top:10720;width:1025;height:1615;rotation:-90;v-text-anchor:top-baseline" filled="f" stroked="f">
               <v:textbox style="mso-next-textbox:#_x0000_s1052">
                 <w:txbxContent>
                   <w:p>
@@ -8460,7 +8459,7 @@
                 </w:txbxContent>
               </v:textbox>
             </v:shape>
-            <v:shape id="_x0000_s1053" type="#_x0000_t202" style="position:absolute;left:2502;top:12352;width:513;height:430;v-text-anchor:top-baseline" o:regroupid="1" filled="f" stroked="f">
+            <v:shape id="_x0000_s1053" type="#_x0000_t202" style="position:absolute;left:2502;top:12352;width:513;height:430;v-text-anchor:top-baseline" filled="f" stroked="f">
               <v:textbox style="mso-next-textbox:#_x0000_s1053">
                 <w:txbxContent>
                   <w:p>
@@ -8493,7 +8492,7 @@
                 </w:txbxContent>
               </v:textbox>
             </v:shape>
-            <v:shape id="_x0000_s1054" type="#_x0000_t202" style="position:absolute;left:2503;top:10292;width:513;height:625;v-text-anchor:top-baseline" o:regroupid="1" filled="f" stroked="f">
+            <v:shape id="_x0000_s1054" type="#_x0000_t202" style="position:absolute;left:2503;top:10292;width:513;height:625;v-text-anchor:top-baseline" filled="f" stroked="f">
               <v:textbox style="mso-next-textbox:#_x0000_s1054">
                 <w:txbxContent>
                   <w:p>
@@ -8526,12 +8525,12 @@
                 </w:txbxContent>
               </v:textbox>
             </v:shape>
-            <v:line id="_x0000_s1055" style="position:absolute;flip:y" from="2910,10325" to="5415,11615" o:regroupid="1" strokecolor="#00c" strokeweight="2.25pt"/>
-            <v:line id="_x0000_s1056" style="position:absolute" from="5415,10310" to="7800,10745" o:regroupid="1" strokecolor="#00c" strokeweight="2.25pt"/>
-            <v:line id="_x0000_s1057" style="position:absolute" from="5430,10385" to="5430,12635" o:regroupid="1" strokeweight="2.25pt">
+            <v:line id="_x0000_s1055" style="position:absolute;flip:y" from="2910,10325" to="5415,11615" strokecolor="#00c" strokeweight="2.25pt"/>
+            <v:line id="_x0000_s1056" style="position:absolute" from="5415,10310" to="7800,10745" strokecolor="#00c" strokeweight="2.25pt"/>
+            <v:line id="_x0000_s1057" style="position:absolute" from="5430,10385" to="5430,12635" strokeweight="2.25pt">
               <v:stroke dashstyle="1 1"/>
             </v:line>
-            <v:shape id="_x0000_s1058" type="#_x0000_t202" style="position:absolute;left:5160;top:11795;width:1218;height:505" o:regroupid="1" filled="f" stroked="f">
+            <v:shape id="_x0000_s1058" type="#_x0000_t202" style="position:absolute;left:5160;top:11795;width:1218;height:505" filled="f" stroked="f">
               <v:textbox style="mso-next-textbox:#_x0000_s1058">
                 <w:txbxContent>
                   <w:p>
@@ -8576,7 +8575,7 @@
                 </w:txbxContent>
               </v:textbox>
             </v:shape>
-            <v:shape id="_x0000_s1059" type="#_x0000_t202" style="position:absolute;left:5850;top:10594;width:920;height:472;v-text-anchor:top-baseline" o:regroupid="1" filled="f" stroked="f">
+            <v:shape id="_x0000_s1059" type="#_x0000_t202" style="position:absolute;left:5850;top:10594;width:920;height:472;v-text-anchor:top-baseline" filled="f" stroked="f">
               <v:textbox style="mso-next-textbox:#_x0000_s1059">
                 <w:txbxContent>
                   <w:p>
@@ -8621,7 +8620,7 @@
                 </w:txbxContent>
               </v:textbox>
             </v:shape>
-            <v:shape id="_x0000_s1060" type="#_x0000_t202" style="position:absolute;left:3525;top:10542;width:710;height:578;v-text-anchor:top-baseline" o:regroupid="1" filled="f" stroked="f">
+            <v:shape id="_x0000_s1060" type="#_x0000_t202" style="position:absolute;left:3525;top:10542;width:710;height:578;v-text-anchor:top-baseline" filled="f" stroked="f">
               <v:textbox style="mso-next-textbox:#_x0000_s1060">
                 <w:txbxContent>
                   <w:p>
@@ -8662,7 +8661,7 @@
                 </w:txbxContent>
               </v:textbox>
             </v:shape>
-            <v:shape id="_x0000_s1061" type="#_x0000_t202" style="position:absolute;left:2730;top:12605;width:513;height:460;v-text-anchor:top-baseline" o:regroupid="1" filled="f" stroked="f">
+            <v:shape id="_x0000_s1061" type="#_x0000_t202" style="position:absolute;left:2730;top:12605;width:513;height:460;v-text-anchor:top-baseline" filled="f" stroked="f">
               <v:textbox style="mso-next-textbox:#_x0000_s1061">
                 <w:txbxContent>
                   <w:p>
@@ -8695,7 +8694,7 @@
                 </w:txbxContent>
               </v:textbox>
             </v:shape>
-            <v:shape id="_x0000_s1062" type="#_x0000_t202" style="position:absolute;left:7245;top:12590;width:912;height:415;v-text-anchor:top-baseline" o:regroupid="1" filled="f" stroked="f">
+            <v:shape id="_x0000_s1062" type="#_x0000_t202" style="position:absolute;left:7245;top:12590;width:912;height:415;v-text-anchor:top-baseline" filled="f" stroked="f">
               <v:textbox style="mso-next-textbox:#_x0000_s1062">
                 <w:txbxContent>
                   <w:p>
@@ -8728,7 +8727,7 @@
                 </w:txbxContent>
               </v:textbox>
             </v:shape>
-            <v:shape id="_x0000_s1063" type="#_x0000_t202" style="position:absolute;left:5055;top:12590;width:705;height:465" o:regroupid="1" filled="f" stroked="f">
+            <v:shape id="_x0000_s1063" type="#_x0000_t202" style="position:absolute;left:5055;top:12590;width:705;height:465" filled="f" stroked="f">
               <v:textbox style="mso-next-textbox:#_x0000_s1063">
                 <w:txbxContent>
                   <w:p>
@@ -8762,10 +8761,10 @@
         </w:rPr>
         <w:pict>
           <v:group id="_x0000_s1033" style="position:absolute;margin-left:5.25pt;margin-top:30.05pt;width:251.65pt;height:152.85pt;z-index:251655168" coordorigin="1905,5402" coordsize="5033,3057">
-            <v:shape id="_x0000_s1031" type="#_x0000_t75" style="position:absolute;left:1905;top:5402;width:5033;height:3057;mso-position-horizontal-relative:page;mso-position-vertical-relative:page" o:regroupid="1">
+            <v:shape id="_x0000_s1031" type="#_x0000_t75" style="position:absolute;left:1905;top:5402;width:5033;height:3057;mso-position-horizontal-relative:page;mso-position-vertical-relative:page">
               <v:imagedata r:id="rId15" o:title="" croptop="3373f"/>
             </v:shape>
-            <v:shape id="_x0000_s1032" type="#_x0000_t202" style="position:absolute;left:3165;top:6122;width:1440;height:1080" o:regroupid="1" filled="f" stroked="f">
+            <v:shape id="_x0000_s1032" type="#_x0000_t202" style="position:absolute;left:3165;top:6122;width:1440;height:1080" filled="f" stroked="f">
               <v:textbox>
                 <w:txbxContent>
                   <w:p>
@@ -8896,7 +8895,7 @@
           <v:shape id="_x0000_i1030" type="#_x0000_t75" style="width:147pt;height:36pt" o:ole="">
             <v:imagedata r:id="rId16" o:title=""/>
           </v:shape>
-          <o:OLEObject Type="Embed" ProgID="Equation.3" ShapeID="_x0000_i1030" DrawAspect="Content" ObjectID="_1477209592" r:id="rId17"/>
+          <o:OLEObject Type="Embed" ProgID="Equation.3" ShapeID="_x0000_i1030" DrawAspect="Content" ObjectID="_1679217990" r:id="rId17"/>
         </w:object>
       </w:r>
     </w:p>
@@ -8913,10 +8912,10 @@
           <w:position w:val="-24"/>
         </w:rPr>
         <w:object w:dxaOrig="1880" w:dyaOrig="660">
-          <v:shape id="_x0000_i1031" type="#_x0000_t75" style="width:140.25pt;height:49.5pt" o:ole="">
+          <v:shape id="_x0000_i1031" type="#_x0000_t75" style="width:140.4pt;height:49.8pt" o:ole="">
             <v:imagedata r:id="rId18" o:title=""/>
           </v:shape>
-          <o:OLEObject Type="Embed" ProgID="Equation.3" ShapeID="_x0000_i1031" DrawAspect="Content" ObjectID="_1477209593" r:id="rId19"/>
+          <o:OLEObject Type="Embed" ProgID="Equation.3" ShapeID="_x0000_i1031" DrawAspect="Content" ObjectID="_1679217991" r:id="rId19"/>
         </w:object>
       </w:r>
     </w:p>
@@ -9785,8 +9784,8 @@
                         <m:naryPr>
                           <m:chr m:val="∑"/>
                           <m:limLoc m:val="undOvr"/>
-                          <m:subHide m:val="on"/>
-                          <m:supHide m:val="on"/>
+                          <m:subHide m:val="1"/>
+                          <m:supHide m:val="1"/>
                           <m:ctrlPr>
                             <w:rPr>
                               <w:rFonts w:ascii="Cambria Math" w:hAnsi="Cambria Math"/>
@@ -9993,10 +9992,10 @@
           <w:position w:val="-44"/>
         </w:rPr>
         <w:object w:dxaOrig="2260" w:dyaOrig="820">
-          <v:shape id="_x0000_i1032" type="#_x0000_t75" style="width:113.25pt;height:41.25pt" o:ole="">
+          <v:shape id="_x0000_i1032" type="#_x0000_t75" style="width:113.4pt;height:41.4pt" o:ole="">
             <v:imagedata r:id="rId20" o:title=""/>
           </v:shape>
-          <o:OLEObject Type="Embed" ProgID="Equation.3" ShapeID="_x0000_i1032" DrawAspect="Content" ObjectID="_1477209594" r:id="rId21"/>
+          <o:OLEObject Type="Embed" ProgID="Equation.3" ShapeID="_x0000_i1032" DrawAspect="Content" ObjectID="_1679217992" r:id="rId21"/>
         </w:object>
       </w:r>
     </w:p>
@@ -11413,7 +11412,6 @@
               <w:rFonts w:ascii="Cambria Math" w:hAnsi="Cambria Math"/>
               <w:sz w:val="32"/>
             </w:rPr>
-            <w:lastRenderedPageBreak/>
             <m:t>p</m:t>
           </m:r>
           <m:d>
@@ -11465,7 +11463,7 @@
             <m:den>
               <m:rad>
                 <m:radPr>
-                  <m:degHide m:val="on"/>
+                  <m:degHide m:val="1"/>
                   <m:ctrlPr>
                     <w:rPr>
                       <w:rFonts w:ascii="Cambria Math" w:hAnsi="Cambria Math"/>
@@ -11727,7 +11725,7 @@
               </m:r>
               <m:rad>
                 <m:radPr>
-                  <m:degHide m:val="on"/>
+                  <m:degHide m:val="1"/>
                   <m:ctrlPr>
                     <w:rPr>
                       <w:rFonts w:ascii="Cambria Math" w:hAnsi="Cambria Math"/>
@@ -13743,7 +13741,6 @@
               <w:rFonts w:ascii="Cambria Math" w:hAnsi="Cambria Math"/>
               <w:sz w:val="24"/>
             </w:rPr>
-            <w:lastRenderedPageBreak/>
             <m:t>SE=exp</m:t>
           </m:r>
           <m:d>
@@ -16232,7 +16229,6 @@
               <w:rFonts w:ascii="Cambria Math" w:hAnsi="Cambria Math"/>
               <w:sz w:val="32"/>
             </w:rPr>
-            <w:lastRenderedPageBreak/>
             <m:t>p=</m:t>
           </m:r>
           <m:f>
@@ -16731,15 +16727,7 @@
                                       <w:sz w:val="28"/>
                                       <w:szCs w:val="28"/>
                                     </w:rPr>
-                                    <m:t>(</m:t>
-                                  </m:r>
-                                  <m:r>
-                                    <w:rPr>
-                                      <w:rFonts w:ascii="Cambria Math" w:hAnsi="Cambria Math"/>
-                                      <w:sz w:val="28"/>
-                                      <w:szCs w:val="28"/>
-                                    </w:rPr>
-                                    <m:t>diam+</m:t>
+                                    <m:t>(diam+</m:t>
                                   </m:r>
                                   <m:sSub>
                                     <m:sSubPr>
@@ -17023,6 +17011,289 @@
         </m:oMath>
       </m:oMathPara>
     </w:p>
+    <w:p>
+      <w:pPr>
+        <w:rPr>
+          <w:sz w:val="32"/>
+        </w:rPr>
+      </w:pPr>
+    </w:p>
+    <w:p>
+      <w:pPr>
+        <w:rPr>
+          <w:sz w:val="32"/>
+        </w:rPr>
+      </w:pPr>
+    </w:p>
+    <w:p>
+      <w:pPr>
+        <w:rPr>
+          <w:sz w:val="32"/>
+        </w:rPr>
+      </w:pPr>
+      <m:oMathPara>
+        <m:oMath>
+          <m:r>
+            <w:rPr>
+              <w:rFonts w:ascii="Cambria Math" w:hAnsi="Cambria Math"/>
+              <w:sz w:val="32"/>
+            </w:rPr>
+            <m:t xml:space="preserve">prop= </m:t>
+          </m:r>
+          <m:f>
+            <m:fPr>
+              <m:ctrlPr>
+                <w:rPr>
+                  <w:rFonts w:ascii="Cambria Math" w:hAnsi="Cambria Math"/>
+                  <w:i/>
+                  <w:sz w:val="32"/>
+                </w:rPr>
+              </m:ctrlPr>
+            </m:fPr>
+            <m:num>
+              <m:r>
+                <w:rPr>
+                  <w:rFonts w:ascii="Cambria Math" w:hAnsi="Cambria Math"/>
+                  <w:sz w:val="32"/>
+                </w:rPr>
+                <m:t>c</m:t>
+              </m:r>
+            </m:num>
+            <m:den>
+              <m:r>
+                <w:rPr>
+                  <w:rFonts w:ascii="Cambria Math" w:hAnsi="Cambria Math"/>
+                  <w:sz w:val="32"/>
+                </w:rPr>
+                <m:t>1+</m:t>
+              </m:r>
+              <m:sSup>
+                <m:sSupPr>
+                  <m:ctrlPr>
+                    <w:rPr>
+                      <w:rFonts w:ascii="Cambria Math" w:hAnsi="Cambria Math"/>
+                      <w:i/>
+                      <w:sz w:val="32"/>
+                    </w:rPr>
+                  </m:ctrlPr>
+                </m:sSupPr>
+                <m:e>
+                  <m:d>
+                    <m:dPr>
+                      <m:ctrlPr>
+                        <w:rPr>
+                          <w:rFonts w:ascii="Cambria Math" w:hAnsi="Cambria Math"/>
+                          <w:i/>
+                          <w:sz w:val="32"/>
+                        </w:rPr>
+                      </m:ctrlPr>
+                    </m:dPr>
+                    <m:e>
+                      <m:f>
+                        <m:fPr>
+                          <m:ctrlPr>
+                            <w:rPr>
+                              <w:rFonts w:ascii="Cambria Math" w:hAnsi="Cambria Math"/>
+                              <w:i/>
+                              <w:sz w:val="32"/>
+                            </w:rPr>
+                          </m:ctrlPr>
+                        </m:fPr>
+                        <m:num>
+                          <m:r>
+                            <w:rPr>
+                              <w:rFonts w:ascii="Cambria Math" w:hAnsi="Cambria Math"/>
+                              <w:sz w:val="32"/>
+                            </w:rPr>
+                            <m:t>mast</m:t>
+                          </m:r>
+                        </m:num>
+                        <m:den>
+                          <m:r>
+                            <w:rPr>
+                              <w:rFonts w:ascii="Cambria Math" w:hAnsi="Cambria Math"/>
+                              <w:sz w:val="32"/>
+                            </w:rPr>
+                            <m:t>a</m:t>
+                          </m:r>
+                        </m:den>
+                      </m:f>
+                    </m:e>
+                  </m:d>
+                </m:e>
+                <m:sup>
+                  <m:r>
+                    <w:rPr>
+                      <w:rFonts w:ascii="Cambria Math" w:hAnsi="Cambria Math"/>
+                      <w:sz w:val="32"/>
+                    </w:rPr>
+                    <m:t>b</m:t>
+                  </m:r>
+                </m:sup>
+              </m:sSup>
+            </m:den>
+          </m:f>
+        </m:oMath>
+      </m:oMathPara>
+    </w:p>
+    <w:p>
+      <w:pPr>
+        <w:rPr>
+          <w:sz w:val="32"/>
+        </w:rPr>
+      </w:pPr>
+    </w:p>
+    <w:p>
+      <w:pPr>
+        <w:rPr>
+          <w:sz w:val="32"/>
+        </w:rPr>
+      </w:pPr>
+      <m:oMathPara>
+        <m:oMath>
+          <m:r>
+            <w:rPr>
+              <w:rFonts w:ascii="Cambria Math" w:hAnsi="Cambria Math"/>
+              <w:sz w:val="32"/>
+            </w:rPr>
+            <m:t>ρ=</m:t>
+          </m:r>
+          <m:f>
+            <m:fPr>
+              <m:ctrlPr>
+                <w:rPr>
+                  <w:rFonts w:ascii="Cambria Math" w:hAnsi="Cambria Math"/>
+                  <w:i/>
+                  <w:sz w:val="32"/>
+                </w:rPr>
+              </m:ctrlPr>
+            </m:fPr>
+            <m:num>
+              <m:r>
+                <w:rPr>
+                  <w:rFonts w:ascii="Cambria Math" w:hAnsi="Cambria Math"/>
+                  <w:sz w:val="32"/>
+                </w:rPr>
+                <m:t>DBH-min.DBH</m:t>
+              </m:r>
+            </m:num>
+            <m:den>
+              <m:r>
+                <w:rPr>
+                  <w:rFonts w:ascii="Cambria Math" w:hAnsi="Cambria Math"/>
+                  <w:sz w:val="32"/>
+                </w:rPr>
+                <m:t>max.DBH-min.DBH</m:t>
+              </m:r>
+            </m:den>
+          </m:f>
+          <m:r>
+            <w:rPr>
+              <w:rFonts w:ascii="Cambria Math" w:hAnsi="Cambria Math"/>
+              <w:sz w:val="32"/>
+            </w:rPr>
+            <m:t>*ACF</m:t>
+          </m:r>
+          <m:r>
+            <w:rPr>
+              <w:sz w:val="32"/>
+            </w:rPr>
+            <w:br/>
+          </m:r>
+        </m:oMath>
+      </m:oMathPara>
+    </w:p>
+    <w:p>
+      <w:pPr>
+        <w:rPr>
+          <w:sz w:val="32"/>
+        </w:rPr>
+      </w:pPr>
+      <m:oMathPara>
+        <m:oMath>
+          <m:r>
+            <w:rPr>
+              <w:rFonts w:ascii="Cambria Math" w:hAnsi="Cambria Math"/>
+              <w:sz w:val="32"/>
+            </w:rPr>
+            <m:t>pseeds=STR*</m:t>
+          </m:r>
+          <m:sSup>
+            <m:sSupPr>
+              <m:ctrlPr>
+                <w:rPr>
+                  <w:rFonts w:ascii="Cambria Math" w:hAnsi="Cambria Math"/>
+                  <w:i/>
+                  <w:sz w:val="32"/>
+                </w:rPr>
+              </m:ctrlPr>
+            </m:sSupPr>
+            <m:e>
+              <m:d>
+                <m:dPr>
+                  <m:ctrlPr>
+                    <w:rPr>
+                      <w:rFonts w:ascii="Cambria Math" w:hAnsi="Cambria Math"/>
+                      <w:i/>
+                      <w:sz w:val="32"/>
+                    </w:rPr>
+                  </m:ctrlPr>
+                </m:dPr>
+                <m:e>
+                  <m:f>
+                    <m:fPr>
+                      <m:ctrlPr>
+                        <w:rPr>
+                          <w:rFonts w:ascii="Cambria Math" w:hAnsi="Cambria Math"/>
+                          <w:i/>
+                          <w:sz w:val="32"/>
+                        </w:rPr>
+                      </m:ctrlPr>
+                    </m:fPr>
+                    <m:num>
+                      <m:r>
+                        <w:rPr>
+                          <w:rFonts w:ascii="Cambria Math" w:hAnsi="Cambria Math"/>
+                          <w:sz w:val="32"/>
+                        </w:rPr>
+                        <m:t>DBH</m:t>
+                      </m:r>
+                    </m:num>
+                    <m:den>
+                      <m:r>
+                        <w:rPr>
+                          <w:rFonts w:ascii="Cambria Math" w:hAnsi="Cambria Math"/>
+                          <w:sz w:val="32"/>
+                        </w:rPr>
+                        <m:t>30</m:t>
+                      </m:r>
+                    </m:den>
+                  </m:f>
+                </m:e>
+              </m:d>
+            </m:e>
+            <m:sup>
+              <m:r>
+                <w:rPr>
+                  <w:rFonts w:ascii="Cambria Math" w:hAnsi="Cambria Math"/>
+                  <w:sz w:val="32"/>
+                </w:rPr>
+                <m:t>β</m:t>
+              </m:r>
+            </m:sup>
+          </m:sSup>
+        </m:oMath>
+      </m:oMathPara>
+      <w:bookmarkStart w:id="2" w:name="_GoBack"/>
+      <w:bookmarkEnd w:id="2"/>
+    </w:p>
+    <w:p>
+      <w:pPr>
+        <w:rPr>
+          <w:sz w:val="32"/>
+        </w:rPr>
+      </w:pPr>
+    </w:p>
     <w:sectPr>
       <w:pgSz w:w="12240" w:h="15840"/>
       <w:pgMar w:top="1440" w:right="1800" w:bottom="1440" w:left="1800" w:header="720" w:footer="720" w:gutter="0"/>
@@ -17034,7 +17305,7 @@
 </file>
 
 <file path=word/styles.xml><?xml version="1.0" encoding="utf-8"?>
-<w:styles xmlns:r="http://schemas.openxmlformats.org/officeDocument/2006/relationships" xmlns:w="http://schemas.openxmlformats.org/wordprocessingml/2006/main">
+<w:styles xmlns:mc="http://schemas.openxmlformats.org/markup-compatibility/2006" xmlns:r="http://schemas.openxmlformats.org/officeDocument/2006/relationships" xmlns:w="http://schemas.openxmlformats.org/wordprocessingml/2006/main" xmlns:w14="http://schemas.microsoft.com/office/word/2010/wordml" xmlns:w15="http://schemas.microsoft.com/office/word/2012/wordml" mc:Ignorable="w14 w15">
   <w:docDefaults>
     <w:rPrDefault>
       <w:rPr>
@@ -17044,144 +17315,378 @@
     </w:rPrDefault>
     <w:pPrDefault/>
   </w:docDefaults>
-  <w:latentStyles w:defLockedState="0" w:defUIPriority="99" w:defSemiHidden="1" w:defUnhideWhenUsed="1" w:defQFormat="0" w:count="267">
-    <w:lsdException w:name="Normal" w:semiHidden="0" w:uiPriority="0" w:unhideWhenUsed="0" w:qFormat="1"/>
-    <w:lsdException w:name="heading 1" w:semiHidden="0" w:uiPriority="9" w:unhideWhenUsed="0" w:qFormat="1"/>
-    <w:lsdException w:name="heading 2" w:semiHidden="0" w:uiPriority="9" w:unhideWhenUsed="0" w:qFormat="1"/>
-    <w:lsdException w:name="heading 3" w:semiHidden="0" w:uiPriority="9" w:unhideWhenUsed="0" w:qFormat="1"/>
-    <w:lsdException w:name="heading 4" w:uiPriority="9" w:qFormat="1"/>
-    <w:lsdException w:name="heading 5" w:uiPriority="9" w:qFormat="1"/>
-    <w:lsdException w:name="heading 6" w:uiPriority="9" w:qFormat="1"/>
-    <w:lsdException w:name="heading 7" w:uiPriority="9" w:qFormat="1"/>
-    <w:lsdException w:name="heading 8" w:uiPriority="9" w:qFormat="1"/>
-    <w:lsdException w:name="heading 9" w:uiPriority="9" w:qFormat="1"/>
-    <w:lsdException w:name="toc 1" w:uiPriority="39"/>
-    <w:lsdException w:name="toc 2" w:uiPriority="39"/>
-    <w:lsdException w:name="toc 3" w:uiPriority="39"/>
-    <w:lsdException w:name="toc 4" w:uiPriority="39"/>
-    <w:lsdException w:name="toc 5" w:uiPriority="39"/>
-    <w:lsdException w:name="toc 6" w:uiPriority="39"/>
-    <w:lsdException w:name="toc 7" w:uiPriority="39"/>
-    <w:lsdException w:name="toc 8" w:uiPriority="39"/>
-    <w:lsdException w:name="toc 9" w:uiPriority="39"/>
-    <w:lsdException w:name="caption" w:uiPriority="35" w:qFormat="1"/>
-    <w:lsdException w:name="Title" w:semiHidden="0" w:uiPriority="10" w:unhideWhenUsed="0" w:qFormat="1"/>
-    <w:lsdException w:name="Default Paragraph Font" w:uiPriority="1"/>
-    <w:lsdException w:name="Subtitle" w:semiHidden="0" w:uiPriority="11" w:unhideWhenUsed="0" w:qFormat="1"/>
-    <w:lsdException w:name="Strong" w:semiHidden="0" w:uiPriority="22" w:unhideWhenUsed="0" w:qFormat="1"/>
-    <w:lsdException w:name="Emphasis" w:semiHidden="0" w:uiPriority="20" w:unhideWhenUsed="0" w:qFormat="1"/>
-    <w:lsdException w:name="Table Grid" w:semiHidden="0" w:uiPriority="59" w:unhideWhenUsed="0"/>
-    <w:lsdException w:name="Placeholder Text" w:unhideWhenUsed="0"/>
-    <w:lsdException w:name="No Spacing" w:semiHidden="0" w:uiPriority="1" w:unhideWhenUsed="0" w:qFormat="1"/>
-    <w:lsdException w:name="Light Shading" w:semiHidden="0" w:uiPriority="60" w:unhideWhenUsed="0"/>
-    <w:lsdException w:name="Light List" w:semiHidden="0" w:uiPriority="61" w:unhideWhenUsed="0"/>
-    <w:lsdException w:name="Light Grid" w:semiHidden="0" w:uiPriority="62" w:unhideWhenUsed="0"/>
-    <w:lsdException w:name="Medium Shading 1" w:semiHidden="0" w:uiPriority="63" w:unhideWhenUsed="0"/>
-    <w:lsdException w:name="Medium Shading 2" w:semiHidden="0" w:uiPriority="64" w:unhideWhenUsed="0"/>
-    <w:lsdException w:name="Medium List 1" w:semiHidden="0" w:uiPriority="65" w:unhideWhenUsed="0"/>
-    <w:lsdException w:name="Medium List 2" w:semiHidden="0" w:uiPriority="66" w:unhideWhenUsed="0"/>
-    <w:lsdException w:name="Medium Grid 1" w:semiHidden="0" w:uiPriority="67" w:unhideWhenUsed="0"/>
-    <w:lsdException w:name="Medium Grid 2" w:semiHidden="0" w:uiPriority="68" w:unhideWhenUsed="0"/>
-    <w:lsdException w:name="Medium Grid 3" w:semiHidden="0" w:uiPriority="69" w:unhideWhenUsed="0"/>
-    <w:lsdException w:name="Dark List" w:semiHidden="0" w:uiPriority="70" w:unhideWhenUsed="0"/>
-    <w:lsdException w:name="Colorful Shading" w:semiHidden="0" w:uiPriority="71" w:unhideWhenUsed="0"/>
-    <w:lsdException w:name="Colorful List" w:semiHidden="0" w:uiPriority="72" w:unhideWhenUsed="0"/>
-    <w:lsdException w:name="Colorful Grid" w:semiHidden="0" w:uiPriority="73" w:unhideWhenUsed="0"/>
-    <w:lsdException w:name="Light Shading Accent 1" w:semiHidden="0" w:uiPriority="60" w:unhideWhenUsed="0"/>
-    <w:lsdException w:name="Light List Accent 1" w:semiHidden="0" w:uiPriority="61" w:unhideWhenUsed="0"/>
-    <w:lsdException w:name="Light Grid Accent 1" w:semiHidden="0" w:uiPriority="62" w:unhideWhenUsed="0"/>
-    <w:lsdException w:name="Medium Shading 1 Accent 1" w:semiHidden="0" w:uiPriority="63" w:unhideWhenUsed="0"/>
-    <w:lsdException w:name="Medium Shading 2 Accent 1" w:semiHidden="0" w:uiPriority="64" w:unhideWhenUsed="0"/>
-    <w:lsdException w:name="Medium List 1 Accent 1" w:semiHidden="0" w:uiPriority="65" w:unhideWhenUsed="0"/>
-    <w:lsdException w:name="Revision" w:unhideWhenUsed="0"/>
-    <w:lsdException w:name="List Paragraph" w:semiHidden="0" w:uiPriority="34" w:unhideWhenUsed="0" w:qFormat="1"/>
-    <w:lsdException w:name="Quote" w:semiHidden="0" w:uiPriority="29" w:unhideWhenUsed="0" w:qFormat="1"/>
-    <w:lsdException w:name="Intense Quote" w:semiHidden="0" w:uiPriority="30" w:unhideWhenUsed="0" w:qFormat="1"/>
-    <w:lsdException w:name="Medium List 2 Accent 1" w:semiHidden="0" w:uiPriority="66" w:unhideWhenUsed="0"/>
-    <w:lsdException w:name="Medium Grid 1 Accent 1" w:semiHidden="0" w:uiPriority="67" w:unhideWhenUsed="0"/>
-    <w:lsdException w:name="Medium Grid 2 Accent 1" w:semiHidden="0" w:uiPriority="68" w:unhideWhenUsed="0"/>
-    <w:lsdException w:name="Medium Grid 3 Accent 1" w:semiHidden="0" w:uiPriority="69" w:unhideWhenUsed="0"/>
-    <w:lsdException w:name="Dark List Accent 1" w:semiHidden="0" w:uiPriority="70" w:unhideWhenUsed="0"/>
-    <w:lsdException w:name="Colorful Shading Accent 1" w:semiHidden="0" w:uiPriority="71" w:unhideWhenUsed="0"/>
-    <w:lsdException w:name="Colorful List Accent 1" w:semiHidden="0" w:uiPriority="72" w:unhideWhenUsed="0"/>
-    <w:lsdException w:name="Colorful Grid Accent 1" w:semiHidden="0" w:uiPriority="73" w:unhideWhenUsed="0"/>
-    <w:lsdException w:name="Light Shading Accent 2" w:semiHidden="0" w:uiPriority="60" w:unhideWhenUsed="0"/>
-    <w:lsdException w:name="Light List Accent 2" w:semiHidden="0" w:uiPriority="61" w:unhideWhenUsed="0"/>
-    <w:lsdException w:name="Light Grid Accent 2" w:semiHidden="0" w:uiPriority="62" w:unhideWhenUsed="0"/>
-    <w:lsdException w:name="Medium Shading 1 Accent 2" w:semiHidden="0" w:uiPriority="63" w:unhideWhenUsed="0"/>
-    <w:lsdException w:name="Medium Shading 2 Accent 2" w:semiHidden="0" w:uiPriority="64" w:unhideWhenUsed="0"/>
-    <w:lsdException w:name="Medium List 1 Accent 2" w:semiHidden="0" w:uiPriority="65" w:unhideWhenUsed="0"/>
-    <w:lsdException w:name="Medium List 2 Accent 2" w:semiHidden="0" w:uiPriority="66" w:unhideWhenUsed="0"/>
-    <w:lsdException w:name="Medium Grid 1 Accent 2" w:semiHidden="0" w:uiPriority="67" w:unhideWhenUsed="0"/>
-    <w:lsdException w:name="Medium Grid 2 Accent 2" w:semiHidden="0" w:uiPriority="68" w:unhideWhenUsed="0"/>
-    <w:lsdException w:name="Medium Grid 3 Accent 2" w:semiHidden="0" w:uiPriority="69" w:unhideWhenUsed="0"/>
-    <w:lsdException w:name="Dark List Accent 2" w:semiHidden="0" w:uiPriority="70" w:unhideWhenUsed="0"/>
-    <w:lsdException w:name="Colorful Shading Accent 2" w:semiHidden="0" w:uiPriority="71" w:unhideWhenUsed="0"/>
-    <w:lsdException w:name="Colorful List Accent 2" w:semiHidden="0" w:uiPriority="72" w:unhideWhenUsed="0"/>
-    <w:lsdException w:name="Colorful Grid Accent 2" w:semiHidden="0" w:uiPriority="73" w:unhideWhenUsed="0"/>
-    <w:lsdException w:name="Light Shading Accent 3" w:semiHidden="0" w:uiPriority="60" w:unhideWhenUsed="0"/>
-    <w:lsdException w:name="Light List Accent 3" w:semiHidden="0" w:uiPriority="61" w:unhideWhenUsed="0"/>
-    <w:lsdException w:name="Light Grid Accent 3" w:semiHidden="0" w:uiPriority="62" w:unhideWhenUsed="0"/>
-    <w:lsdException w:name="Medium Shading 1 Accent 3" w:semiHidden="0" w:uiPriority="63" w:unhideWhenUsed="0"/>
-    <w:lsdException w:name="Medium Shading 2 Accent 3" w:semiHidden="0" w:uiPriority="64" w:unhideWhenUsed="0"/>
-    <w:lsdException w:name="Medium List 1 Accent 3" w:semiHidden="0" w:uiPriority="65" w:unhideWhenUsed="0"/>
-    <w:lsdException w:name="Medium List 2 Accent 3" w:semiHidden="0" w:uiPriority="66" w:unhideWhenUsed="0"/>
-    <w:lsdException w:name="Medium Grid 1 Accent 3" w:semiHidden="0" w:uiPriority="67" w:unhideWhenUsed="0"/>
-    <w:lsdException w:name="Medium Grid 2 Accent 3" w:semiHidden="0" w:uiPriority="68" w:unhideWhenUsed="0"/>
-    <w:lsdException w:name="Medium Grid 3 Accent 3" w:semiHidden="0" w:uiPriority="69" w:unhideWhenUsed="0"/>
-    <w:lsdException w:name="Dark List Accent 3" w:semiHidden="0" w:uiPriority="70" w:unhideWhenUsed="0"/>
-    <w:lsdException w:name="Colorful Shading Accent 3" w:semiHidden="0" w:uiPriority="71" w:unhideWhenUsed="0"/>
-    <w:lsdException w:name="Colorful List Accent 3" w:semiHidden="0" w:uiPriority="72" w:unhideWhenUsed="0"/>
-    <w:lsdException w:name="Colorful Grid Accent 3" w:semiHidden="0" w:uiPriority="73" w:unhideWhenUsed="0"/>
-    <w:lsdException w:name="Light Shading Accent 4" w:semiHidden="0" w:uiPriority="60" w:unhideWhenUsed="0"/>
-    <w:lsdException w:name="Light List Accent 4" w:semiHidden="0" w:uiPriority="61" w:unhideWhenUsed="0"/>
-    <w:lsdException w:name="Light Grid Accent 4" w:semiHidden="0" w:uiPriority="62" w:unhideWhenUsed="0"/>
-    <w:lsdException w:name="Medium Shading 1 Accent 4" w:semiHidden="0" w:uiPriority="63" w:unhideWhenUsed="0"/>
-    <w:lsdException w:name="Medium Shading 2 Accent 4" w:semiHidden="0" w:uiPriority="64" w:unhideWhenUsed="0"/>
-    <w:lsdException w:name="Medium List 1 Accent 4" w:semiHidden="0" w:uiPriority="65" w:unhideWhenUsed="0"/>
-    <w:lsdException w:name="Medium List 2 Accent 4" w:semiHidden="0" w:uiPriority="66" w:unhideWhenUsed="0"/>
-    <w:lsdException w:name="Medium Grid 1 Accent 4" w:semiHidden="0" w:uiPriority="67" w:unhideWhenUsed="0"/>
-    <w:lsdException w:name="Medium Grid 2 Accent 4" w:semiHidden="0" w:uiPriority="68" w:unhideWhenUsed="0"/>
-    <w:lsdException w:name="Medium Grid 3 Accent 4" w:semiHidden="0" w:uiPriority="69" w:unhideWhenUsed="0"/>
-    <w:lsdException w:name="Dark List Accent 4" w:semiHidden="0" w:uiPriority="70" w:unhideWhenUsed="0"/>
-    <w:lsdException w:name="Colorful Shading Accent 4" w:semiHidden="0" w:uiPriority="71" w:unhideWhenUsed="0"/>
-    <w:lsdException w:name="Colorful List Accent 4" w:semiHidden="0" w:uiPriority="72" w:unhideWhenUsed="0"/>
-    <w:lsdException w:name="Colorful Grid Accent 4" w:semiHidden="0" w:uiPriority="73" w:unhideWhenUsed="0"/>
-    <w:lsdException w:name="Light Shading Accent 5" w:semiHidden="0" w:uiPriority="60" w:unhideWhenUsed="0"/>
-    <w:lsdException w:name="Light List Accent 5" w:semiHidden="0" w:uiPriority="61" w:unhideWhenUsed="0"/>
-    <w:lsdException w:name="Light Grid Accent 5" w:semiHidden="0" w:uiPriority="62" w:unhideWhenUsed="0"/>
-    <w:lsdException w:name="Medium Shading 1 Accent 5" w:semiHidden="0" w:uiPriority="63" w:unhideWhenUsed="0"/>
-    <w:lsdException w:name="Medium Shading 2 Accent 5" w:semiHidden="0" w:uiPriority="64" w:unhideWhenUsed="0"/>
-    <w:lsdException w:name="Medium List 1 Accent 5" w:semiHidden="0" w:uiPriority="65" w:unhideWhenUsed="0"/>
-    <w:lsdException w:name="Medium List 2 Accent 5" w:semiHidden="0" w:uiPriority="66" w:unhideWhenUsed="0"/>
-    <w:lsdException w:name="Medium Grid 1 Accent 5" w:semiHidden="0" w:uiPriority="67" w:unhideWhenUsed="0"/>
-    <w:lsdException w:name="Medium Grid 2 Accent 5" w:semiHidden="0" w:uiPriority="68" w:unhideWhenUsed="0"/>
-    <w:lsdException w:name="Medium Grid 3 Accent 5" w:semiHidden="0" w:uiPriority="69" w:unhideWhenUsed="0"/>
-    <w:lsdException w:name="Dark List Accent 5" w:semiHidden="0" w:uiPriority="70" w:unhideWhenUsed="0"/>
-    <w:lsdException w:name="Colorful Shading Accent 5" w:semiHidden="0" w:uiPriority="71" w:unhideWhenUsed="0"/>
-    <w:lsdException w:name="Colorful List Accent 5" w:semiHidden="0" w:uiPriority="72" w:unhideWhenUsed="0"/>
-    <w:lsdException w:name="Colorful Grid Accent 5" w:semiHidden="0" w:uiPriority="73" w:unhideWhenUsed="0"/>
-    <w:lsdException w:name="Light Shading Accent 6" w:semiHidden="0" w:uiPriority="60" w:unhideWhenUsed="0"/>
-    <w:lsdException w:name="Light List Accent 6" w:semiHidden="0" w:uiPriority="61" w:unhideWhenUsed="0"/>
-    <w:lsdException w:name="Light Grid Accent 6" w:semiHidden="0" w:uiPriority="62" w:unhideWhenUsed="0"/>
-    <w:lsdException w:name="Medium Shading 1 Accent 6" w:semiHidden="0" w:uiPriority="63" w:unhideWhenUsed="0"/>
-    <w:lsdException w:name="Medium Shading 2 Accent 6" w:semiHidden="0" w:uiPriority="64" w:unhideWhenUsed="0"/>
-    <w:lsdException w:name="Medium List 1 Accent 6" w:semiHidden="0" w:uiPriority="65" w:unhideWhenUsed="0"/>
-    <w:lsdException w:name="Medium List 2 Accent 6" w:semiHidden="0" w:uiPriority="66" w:unhideWhenUsed="0"/>
-    <w:lsdException w:name="Medium Grid 1 Accent 6" w:semiHidden="0" w:uiPriority="67" w:unhideWhenUsed="0"/>
-    <w:lsdException w:name="Medium Grid 2 Accent 6" w:semiHidden="0" w:uiPriority="68" w:unhideWhenUsed="0"/>
-    <w:lsdException w:name="Medium Grid 3 Accent 6" w:semiHidden="0" w:uiPriority="69" w:unhideWhenUsed="0"/>
-    <w:lsdException w:name="Dark List Accent 6" w:semiHidden="0" w:uiPriority="70" w:unhideWhenUsed="0"/>
-    <w:lsdException w:name="Colorful Shading Accent 6" w:semiHidden="0" w:uiPriority="71" w:unhideWhenUsed="0"/>
-    <w:lsdException w:name="Colorful List Accent 6" w:semiHidden="0" w:uiPriority="72" w:unhideWhenUsed="0"/>
-    <w:lsdException w:name="Colorful Grid Accent 6" w:semiHidden="0" w:uiPriority="73" w:unhideWhenUsed="0"/>
-    <w:lsdException w:name="Subtle Emphasis" w:semiHidden="0" w:uiPriority="19" w:unhideWhenUsed="0" w:qFormat="1"/>
-    <w:lsdException w:name="Intense Emphasis" w:semiHidden="0" w:uiPriority="21" w:unhideWhenUsed="0" w:qFormat="1"/>
-    <w:lsdException w:name="Subtle Reference" w:semiHidden="0" w:uiPriority="31" w:unhideWhenUsed="0" w:qFormat="1"/>
-    <w:lsdException w:name="Intense Reference" w:semiHidden="0" w:uiPriority="32" w:unhideWhenUsed="0" w:qFormat="1"/>
-    <w:lsdException w:name="Book Title" w:semiHidden="0" w:uiPriority="33" w:unhideWhenUsed="0" w:qFormat="1"/>
-    <w:lsdException w:name="Bibliography" w:uiPriority="37"/>
-    <w:lsdException w:name="TOC Heading" w:uiPriority="39" w:qFormat="1"/>
+  <w:latentStyles w:defLockedState="0" w:defUIPriority="99" w:defSemiHidden="0" w:defUnhideWhenUsed="0" w:defQFormat="0" w:count="371">
+    <w:lsdException w:name="Normal" w:uiPriority="0" w:qFormat="1"/>
+    <w:lsdException w:name="heading 1" w:uiPriority="9" w:qFormat="1"/>
+    <w:lsdException w:name="heading 2" w:uiPriority="9" w:qFormat="1"/>
+    <w:lsdException w:name="heading 3" w:uiPriority="9" w:qFormat="1"/>
+    <w:lsdException w:name="heading 4" w:semiHidden="1" w:uiPriority="9" w:unhideWhenUsed="1" w:qFormat="1"/>
+    <w:lsdException w:name="heading 5" w:semiHidden="1" w:uiPriority="9" w:unhideWhenUsed="1" w:qFormat="1"/>
+    <w:lsdException w:name="heading 6" w:semiHidden="1" w:uiPriority="9" w:unhideWhenUsed="1" w:qFormat="1"/>
+    <w:lsdException w:name="heading 7" w:semiHidden="1" w:uiPriority="9" w:unhideWhenUsed="1" w:qFormat="1"/>
+    <w:lsdException w:name="heading 8" w:semiHidden="1" w:uiPriority="9" w:unhideWhenUsed="1" w:qFormat="1"/>
+    <w:lsdException w:name="heading 9" w:semiHidden="1" w:uiPriority="9" w:unhideWhenUsed="1" w:qFormat="1"/>
+    <w:lsdException w:name="index 1" w:semiHidden="1" w:unhideWhenUsed="1"/>
+    <w:lsdException w:name="index 2" w:semiHidden="1" w:unhideWhenUsed="1"/>
+    <w:lsdException w:name="index 3" w:semiHidden="1" w:unhideWhenUsed="1"/>
+    <w:lsdException w:name="index 4" w:semiHidden="1" w:unhideWhenUsed="1"/>
+    <w:lsdException w:name="index 5" w:semiHidden="1" w:unhideWhenUsed="1"/>
+    <w:lsdException w:name="index 6" w:semiHidden="1" w:unhideWhenUsed="1"/>
+    <w:lsdException w:name="index 7" w:semiHidden="1" w:unhideWhenUsed="1"/>
+    <w:lsdException w:name="index 8" w:semiHidden="1" w:unhideWhenUsed="1"/>
+    <w:lsdException w:name="index 9" w:semiHidden="1" w:unhideWhenUsed="1"/>
+    <w:lsdException w:name="toc 1" w:semiHidden="1" w:uiPriority="39" w:unhideWhenUsed="1"/>
+    <w:lsdException w:name="toc 2" w:semiHidden="1" w:uiPriority="39" w:unhideWhenUsed="1"/>
+    <w:lsdException w:name="toc 3" w:semiHidden="1" w:uiPriority="39" w:unhideWhenUsed="1"/>
+    <w:lsdException w:name="toc 4" w:semiHidden="1" w:uiPriority="39" w:unhideWhenUsed="1"/>
+    <w:lsdException w:name="toc 5" w:semiHidden="1" w:uiPriority="39" w:unhideWhenUsed="1"/>
+    <w:lsdException w:name="toc 6" w:semiHidden="1" w:uiPriority="39" w:unhideWhenUsed="1"/>
+    <w:lsdException w:name="toc 7" w:semiHidden="1" w:uiPriority="39" w:unhideWhenUsed="1"/>
+    <w:lsdException w:name="toc 8" w:semiHidden="1" w:uiPriority="39" w:unhideWhenUsed="1"/>
+    <w:lsdException w:name="toc 9" w:semiHidden="1" w:uiPriority="39" w:unhideWhenUsed="1"/>
+    <w:lsdException w:name="Normal Indent" w:semiHidden="1" w:unhideWhenUsed="1"/>
+    <w:lsdException w:name="footnote text" w:semiHidden="1" w:unhideWhenUsed="1"/>
+    <w:lsdException w:name="annotation text" w:semiHidden="1" w:unhideWhenUsed="1"/>
+    <w:lsdException w:name="header" w:semiHidden="1" w:unhideWhenUsed="1"/>
+    <w:lsdException w:name="footer" w:semiHidden="1" w:unhideWhenUsed="1"/>
+    <w:lsdException w:name="index heading" w:semiHidden="1" w:unhideWhenUsed="1"/>
+    <w:lsdException w:name="caption" w:semiHidden="1" w:uiPriority="35" w:unhideWhenUsed="1" w:qFormat="1"/>
+    <w:lsdException w:name="table of figures" w:semiHidden="1" w:unhideWhenUsed="1"/>
+    <w:lsdException w:name="envelope address" w:semiHidden="1" w:unhideWhenUsed="1"/>
+    <w:lsdException w:name="envelope return" w:semiHidden="1" w:unhideWhenUsed="1"/>
+    <w:lsdException w:name="footnote reference" w:semiHidden="1" w:unhideWhenUsed="1"/>
+    <w:lsdException w:name="annotation reference" w:semiHidden="1" w:unhideWhenUsed="1"/>
+    <w:lsdException w:name="line number" w:semiHidden="1" w:unhideWhenUsed="1"/>
+    <w:lsdException w:name="page number" w:semiHidden="1" w:unhideWhenUsed="1"/>
+    <w:lsdException w:name="endnote reference" w:semiHidden="1" w:unhideWhenUsed="1"/>
+    <w:lsdException w:name="endnote text" w:semiHidden="1" w:unhideWhenUsed="1"/>
+    <w:lsdException w:name="table of authorities" w:semiHidden="1" w:unhideWhenUsed="1"/>
+    <w:lsdException w:name="macro" w:semiHidden="1" w:unhideWhenUsed="1"/>
+    <w:lsdException w:name="toa heading" w:semiHidden="1" w:unhideWhenUsed="1"/>
+    <w:lsdException w:name="List" w:semiHidden="1" w:unhideWhenUsed="1"/>
+    <w:lsdException w:name="List Bullet" w:semiHidden="1" w:unhideWhenUsed="1"/>
+    <w:lsdException w:name="List Number" w:semiHidden="1" w:unhideWhenUsed="1"/>
+    <w:lsdException w:name="List 2" w:semiHidden="1" w:unhideWhenUsed="1"/>
+    <w:lsdException w:name="List 3" w:semiHidden="1" w:unhideWhenUsed="1"/>
+    <w:lsdException w:name="List 4" w:semiHidden="1" w:unhideWhenUsed="1"/>
+    <w:lsdException w:name="List 5" w:semiHidden="1" w:unhideWhenUsed="1"/>
+    <w:lsdException w:name="List Bullet 2" w:semiHidden="1" w:unhideWhenUsed="1"/>
+    <w:lsdException w:name="List Bullet 3" w:semiHidden="1" w:unhideWhenUsed="1"/>
+    <w:lsdException w:name="List Bullet 4" w:semiHidden="1" w:unhideWhenUsed="1"/>
+    <w:lsdException w:name="List Bullet 5" w:semiHidden="1" w:unhideWhenUsed="1"/>
+    <w:lsdException w:name="List Number 2" w:semiHidden="1" w:unhideWhenUsed="1"/>
+    <w:lsdException w:name="List Number 3" w:semiHidden="1" w:unhideWhenUsed="1"/>
+    <w:lsdException w:name="List Number 4" w:semiHidden="1" w:unhideWhenUsed="1"/>
+    <w:lsdException w:name="List Number 5" w:semiHidden="1" w:unhideWhenUsed="1"/>
+    <w:lsdException w:name="Title" w:uiPriority="10" w:qFormat="1"/>
+    <w:lsdException w:name="Closing" w:semiHidden="1" w:unhideWhenUsed="1"/>
+    <w:lsdException w:name="Signature" w:semiHidden="1" w:unhideWhenUsed="1"/>
+    <w:lsdException w:name="Default Paragraph Font" w:semiHidden="1" w:uiPriority="1" w:unhideWhenUsed="1"/>
+    <w:lsdException w:name="Body Text" w:semiHidden="1" w:unhideWhenUsed="1"/>
+    <w:lsdException w:name="Body Text Indent" w:semiHidden="1" w:unhideWhenUsed="1"/>
+    <w:lsdException w:name="List Continue" w:semiHidden="1" w:unhideWhenUsed="1"/>
+    <w:lsdException w:name="List Continue 2" w:semiHidden="1" w:unhideWhenUsed="1"/>
+    <w:lsdException w:name="List Continue 3" w:semiHidden="1" w:unhideWhenUsed="1"/>
+    <w:lsdException w:name="List Continue 4" w:semiHidden="1" w:unhideWhenUsed="1"/>
+    <w:lsdException w:name="List Continue 5" w:semiHidden="1" w:unhideWhenUsed="1"/>
+    <w:lsdException w:name="Message Header" w:semiHidden="1" w:unhideWhenUsed="1"/>
+    <w:lsdException w:name="Subtitle" w:uiPriority="11" w:qFormat="1"/>
+    <w:lsdException w:name="Salutation" w:semiHidden="1" w:unhideWhenUsed="1"/>
+    <w:lsdException w:name="Date" w:semiHidden="1" w:unhideWhenUsed="1"/>
+    <w:lsdException w:name="Body Text First Indent" w:semiHidden="1" w:unhideWhenUsed="1"/>
+    <w:lsdException w:name="Body Text First Indent 2" w:semiHidden="1" w:unhideWhenUsed="1"/>
+    <w:lsdException w:name="Note Heading" w:semiHidden="1" w:unhideWhenUsed="1"/>
+    <w:lsdException w:name="Body Text 2" w:semiHidden="1" w:unhideWhenUsed="1"/>
+    <w:lsdException w:name="Body Text 3" w:semiHidden="1" w:unhideWhenUsed="1"/>
+    <w:lsdException w:name="Body Text Indent 2" w:semiHidden="1" w:unhideWhenUsed="1"/>
+    <w:lsdException w:name="Body Text Indent 3" w:semiHidden="1" w:unhideWhenUsed="1"/>
+    <w:lsdException w:name="Block Text" w:semiHidden="1" w:unhideWhenUsed="1"/>
+    <w:lsdException w:name="Hyperlink" w:semiHidden="1" w:unhideWhenUsed="1"/>
+    <w:lsdException w:name="FollowedHyperlink" w:semiHidden="1" w:unhideWhenUsed="1"/>
+    <w:lsdException w:name="Strong" w:uiPriority="22" w:qFormat="1"/>
+    <w:lsdException w:name="Emphasis" w:uiPriority="20" w:qFormat="1"/>
+    <w:lsdException w:name="Document Map" w:semiHidden="1" w:unhideWhenUsed="1"/>
+    <w:lsdException w:name="Plain Text" w:semiHidden="1" w:unhideWhenUsed="1"/>
+    <w:lsdException w:name="E-mail Signature" w:semiHidden="1" w:unhideWhenUsed="1"/>
+    <w:lsdException w:name="HTML Top of Form" w:semiHidden="1" w:unhideWhenUsed="1"/>
+    <w:lsdException w:name="HTML Bottom of Form" w:semiHidden="1" w:unhideWhenUsed="1"/>
+    <w:lsdException w:name="Normal (Web)" w:semiHidden="1" w:unhideWhenUsed="1"/>
+    <w:lsdException w:name="HTML Acronym" w:semiHidden="1" w:unhideWhenUsed="1"/>
+    <w:lsdException w:name="HTML Address" w:semiHidden="1" w:unhideWhenUsed="1"/>
+    <w:lsdException w:name="HTML Cite" w:semiHidden="1" w:unhideWhenUsed="1"/>
+    <w:lsdException w:name="HTML Code" w:semiHidden="1" w:unhideWhenUsed="1"/>
+    <w:lsdException w:name="HTML Definition" w:semiHidden="1" w:unhideWhenUsed="1"/>
+    <w:lsdException w:name="HTML Keyboard" w:semiHidden="1" w:unhideWhenUsed="1"/>
+    <w:lsdException w:name="HTML Preformatted" w:semiHidden="1" w:unhideWhenUsed="1"/>
+    <w:lsdException w:name="HTML Sample" w:semiHidden="1" w:unhideWhenUsed="1"/>
+    <w:lsdException w:name="HTML Typewriter" w:semiHidden="1" w:unhideWhenUsed="1"/>
+    <w:lsdException w:name="HTML Variable" w:semiHidden="1" w:unhideWhenUsed="1"/>
+    <w:lsdException w:name="Normal Table" w:semiHidden="1" w:unhideWhenUsed="1"/>
+    <w:lsdException w:name="annotation subject" w:semiHidden="1" w:unhideWhenUsed="1"/>
+    <w:lsdException w:name="No List" w:semiHidden="1" w:unhideWhenUsed="1"/>
+    <w:lsdException w:name="Outline List 1" w:semiHidden="1" w:unhideWhenUsed="1"/>
+    <w:lsdException w:name="Outline List 2" w:semiHidden="1" w:unhideWhenUsed="1"/>
+    <w:lsdException w:name="Outline List 3" w:semiHidden="1" w:unhideWhenUsed="1"/>
+    <w:lsdException w:name="Table Simple 1" w:semiHidden="1" w:unhideWhenUsed="1"/>
+    <w:lsdException w:name="Table Simple 2" w:semiHidden="1" w:unhideWhenUsed="1"/>
+    <w:lsdException w:name="Table Simple 3" w:semiHidden="1" w:unhideWhenUsed="1"/>
+    <w:lsdException w:name="Table Classic 1" w:semiHidden="1" w:unhideWhenUsed="1"/>
+    <w:lsdException w:name="Table Classic 2" w:semiHidden="1" w:unhideWhenUsed="1"/>
+    <w:lsdException w:name="Table Classic 3" w:semiHidden="1" w:unhideWhenUsed="1"/>
+    <w:lsdException w:name="Table Classic 4" w:semiHidden="1" w:unhideWhenUsed="1"/>
+    <w:lsdException w:name="Table Colorful 1" w:semiHidden="1" w:unhideWhenUsed="1"/>
+    <w:lsdException w:name="Table Colorful 2" w:semiHidden="1" w:unhideWhenUsed="1"/>
+    <w:lsdException w:name="Table Colorful 3" w:semiHidden="1" w:unhideWhenUsed="1"/>
+    <w:lsdException w:name="Table Columns 1" w:semiHidden="1" w:unhideWhenUsed="1"/>
+    <w:lsdException w:name="Table Columns 2" w:semiHidden="1" w:unhideWhenUsed="1"/>
+    <w:lsdException w:name="Table Columns 3" w:semiHidden="1" w:unhideWhenUsed="1"/>
+    <w:lsdException w:name="Table Columns 4" w:semiHidden="1" w:unhideWhenUsed="1"/>
+    <w:lsdException w:name="Table Columns 5" w:semiHidden="1" w:unhideWhenUsed="1"/>
+    <w:lsdException w:name="Table Grid 1" w:semiHidden="1" w:unhideWhenUsed="1"/>
+    <w:lsdException w:name="Table Grid 2" w:semiHidden="1" w:unhideWhenUsed="1"/>
+    <w:lsdException w:name="Table Grid 3" w:semiHidden="1" w:unhideWhenUsed="1"/>
+    <w:lsdException w:name="Table Grid 4" w:semiHidden="1" w:unhideWhenUsed="1"/>
+    <w:lsdException w:name="Table Grid 5" w:semiHidden="1" w:unhideWhenUsed="1"/>
+    <w:lsdException w:name="Table Grid 6" w:semiHidden="1" w:unhideWhenUsed="1"/>
+    <w:lsdException w:name="Table Grid 7" w:semiHidden="1" w:unhideWhenUsed="1"/>
+    <w:lsdException w:name="Table Grid 8" w:semiHidden="1" w:unhideWhenUsed="1"/>
+    <w:lsdException w:name="Table List 1" w:semiHidden="1" w:unhideWhenUsed="1"/>
+    <w:lsdException w:name="Table List 2" w:semiHidden="1" w:unhideWhenUsed="1"/>
+    <w:lsdException w:name="Table List 3" w:semiHidden="1" w:unhideWhenUsed="1"/>
+    <w:lsdException w:name="Table List 4" w:semiHidden="1" w:unhideWhenUsed="1"/>
+    <w:lsdException w:name="Table List 5" w:semiHidden="1" w:unhideWhenUsed="1"/>
+    <w:lsdException w:name="Table List 6" w:semiHidden="1" w:unhideWhenUsed="1"/>
+    <w:lsdException w:name="Table List 7" w:semiHidden="1" w:unhideWhenUsed="1"/>
+    <w:lsdException w:name="Table List 8" w:semiHidden="1" w:unhideWhenUsed="1"/>
+    <w:lsdException w:name="Table 3D effects 1" w:semiHidden="1" w:unhideWhenUsed="1"/>
+    <w:lsdException w:name="Table 3D effects 2" w:semiHidden="1" w:unhideWhenUsed="1"/>
+    <w:lsdException w:name="Table 3D effects 3" w:semiHidden="1" w:unhideWhenUsed="1"/>
+    <w:lsdException w:name="Table Contemporary" w:semiHidden="1" w:unhideWhenUsed="1"/>
+    <w:lsdException w:name="Table Elegant" w:semiHidden="1" w:unhideWhenUsed="1"/>
+    <w:lsdException w:name="Table Professional" w:semiHidden="1" w:unhideWhenUsed="1"/>
+    <w:lsdException w:name="Table Subtle 1" w:semiHidden="1" w:unhideWhenUsed="1"/>
+    <w:lsdException w:name="Table Subtle 2" w:semiHidden="1" w:unhideWhenUsed="1"/>
+    <w:lsdException w:name="Table Web 1" w:semiHidden="1" w:unhideWhenUsed="1"/>
+    <w:lsdException w:name="Table Web 2" w:semiHidden="1" w:unhideWhenUsed="1"/>
+    <w:lsdException w:name="Table Web 3" w:semiHidden="1" w:unhideWhenUsed="1"/>
+    <w:lsdException w:name="Balloon Text" w:semiHidden="1" w:unhideWhenUsed="1"/>
+    <w:lsdException w:name="Table Grid" w:uiPriority="59"/>
+    <w:lsdException w:name="Table Theme" w:semiHidden="1" w:unhideWhenUsed="1"/>
+    <w:lsdException w:name="Placeholder Text" w:semiHidden="1"/>
+    <w:lsdException w:name="No Spacing" w:uiPriority="1" w:qFormat="1"/>
+    <w:lsdException w:name="Light Shading" w:uiPriority="60"/>
+    <w:lsdException w:name="Light List" w:uiPriority="61"/>
+    <w:lsdException w:name="Light Grid" w:uiPriority="62"/>
+    <w:lsdException w:name="Medium Shading 1" w:uiPriority="63"/>
+    <w:lsdException w:name="Medium Shading 2" w:uiPriority="64"/>
+    <w:lsdException w:name="Medium List 1" w:uiPriority="65"/>
+    <w:lsdException w:name="Medium List 2" w:uiPriority="66"/>
+    <w:lsdException w:name="Medium Grid 1" w:uiPriority="67"/>
+    <w:lsdException w:name="Medium Grid 2" w:uiPriority="68"/>
+    <w:lsdException w:name="Medium Grid 3" w:uiPriority="69"/>
+    <w:lsdException w:name="Dark List" w:uiPriority="70"/>
+    <w:lsdException w:name="Colorful Shading" w:uiPriority="71"/>
+    <w:lsdException w:name="Colorful List" w:uiPriority="72"/>
+    <w:lsdException w:name="Colorful Grid" w:uiPriority="73"/>
+    <w:lsdException w:name="Light Shading Accent 1" w:uiPriority="60"/>
+    <w:lsdException w:name="Light List Accent 1" w:uiPriority="61"/>
+    <w:lsdException w:name="Light Grid Accent 1" w:uiPriority="62"/>
+    <w:lsdException w:name="Medium Shading 1 Accent 1" w:uiPriority="63"/>
+    <w:lsdException w:name="Medium Shading 2 Accent 1" w:uiPriority="64"/>
+    <w:lsdException w:name="Medium List 1 Accent 1" w:uiPriority="65"/>
+    <w:lsdException w:name="Revision" w:semiHidden="1"/>
+    <w:lsdException w:name="List Paragraph" w:uiPriority="34" w:qFormat="1"/>
+    <w:lsdException w:name="Quote" w:uiPriority="29" w:qFormat="1"/>
+    <w:lsdException w:name="Intense Quote" w:uiPriority="30" w:qFormat="1"/>
+    <w:lsdException w:name="Medium List 2 Accent 1" w:uiPriority="66"/>
+    <w:lsdException w:name="Medium Grid 1 Accent 1" w:uiPriority="67"/>
+    <w:lsdException w:name="Medium Grid 2 Accent 1" w:uiPriority="68"/>
+    <w:lsdException w:name="Medium Grid 3 Accent 1" w:uiPriority="69"/>
+    <w:lsdException w:name="Dark List Accent 1" w:uiPriority="70"/>
+    <w:lsdException w:name="Colorful Shading Accent 1" w:uiPriority="71"/>
+    <w:lsdException w:name="Colorful List Accent 1" w:uiPriority="72"/>
+    <w:lsdException w:name="Colorful Grid Accent 1" w:uiPriority="73"/>
+    <w:lsdException w:name="Light Shading Accent 2" w:uiPriority="60"/>
+    <w:lsdException w:name="Light List Accent 2" w:uiPriority="61"/>
+    <w:lsdException w:name="Light Grid Accent 2" w:uiPriority="62"/>
+    <w:lsdException w:name="Medium Shading 1 Accent 2" w:uiPriority="63"/>
+    <w:lsdException w:name="Medium Shading 2 Accent 2" w:uiPriority="64"/>
+    <w:lsdException w:name="Medium List 1 Accent 2" w:uiPriority="65"/>
+    <w:lsdException w:name="Medium List 2 Accent 2" w:uiPriority="66"/>
+    <w:lsdException w:name="Medium Grid 1 Accent 2" w:uiPriority="67"/>
+    <w:lsdException w:name="Medium Grid 2 Accent 2" w:uiPriority="68"/>
+    <w:lsdException w:name="Medium Grid 3 Accent 2" w:uiPriority="69"/>
+    <w:lsdException w:name="Dark List Accent 2" w:uiPriority="70"/>
+    <w:lsdException w:name="Colorful Shading Accent 2" w:uiPriority="71"/>
+    <w:lsdException w:name="Colorful List Accent 2" w:uiPriority="72"/>
+    <w:lsdException w:name="Colorful Grid Accent 2" w:uiPriority="73"/>
+    <w:lsdException w:name="Light Shading Accent 3" w:uiPriority="60"/>
+    <w:lsdException w:name="Light List Accent 3" w:uiPriority="61"/>
+    <w:lsdException w:name="Light Grid Accent 3" w:uiPriority="62"/>
+    <w:lsdException w:name="Medium Shading 1 Accent 3" w:uiPriority="63"/>
+    <w:lsdException w:name="Medium Shading 2 Accent 3" w:uiPriority="64"/>
+    <w:lsdException w:name="Medium List 1 Accent 3" w:uiPriority="65"/>
+    <w:lsdException w:name="Medium List 2 Accent 3" w:uiPriority="66"/>
+    <w:lsdException w:name="Medium Grid 1 Accent 3" w:uiPriority="67"/>
+    <w:lsdException w:name="Medium Grid 2 Accent 3" w:uiPriority="68"/>
+    <w:lsdException w:name="Medium Grid 3 Accent 3" w:uiPriority="69"/>
+    <w:lsdException w:name="Dark List Accent 3" w:uiPriority="70"/>
+    <w:lsdException w:name="Colorful Shading Accent 3" w:uiPriority="71"/>
+    <w:lsdException w:name="Colorful List Accent 3" w:uiPriority="72"/>
+    <w:lsdException w:name="Colorful Grid Accent 3" w:uiPriority="73"/>
+    <w:lsdException w:name="Light Shading Accent 4" w:uiPriority="60"/>
+    <w:lsdException w:name="Light List Accent 4" w:uiPriority="61"/>
+    <w:lsdException w:name="Light Grid Accent 4" w:uiPriority="62"/>
+    <w:lsdException w:name="Medium Shading 1 Accent 4" w:uiPriority="63"/>
+    <w:lsdException w:name="Medium Shading 2 Accent 4" w:uiPriority="64"/>
+    <w:lsdException w:name="Medium List 1 Accent 4" w:uiPriority="65"/>
+    <w:lsdException w:name="Medium List 2 Accent 4" w:uiPriority="66"/>
+    <w:lsdException w:name="Medium Grid 1 Accent 4" w:uiPriority="67"/>
+    <w:lsdException w:name="Medium Grid 2 Accent 4" w:uiPriority="68"/>
+    <w:lsdException w:name="Medium Grid 3 Accent 4" w:uiPriority="69"/>
+    <w:lsdException w:name="Dark List Accent 4" w:uiPriority="70"/>
+    <w:lsdException w:name="Colorful Shading Accent 4" w:uiPriority="71"/>
+    <w:lsdException w:name="Colorful List Accent 4" w:uiPriority="72"/>
+    <w:lsdException w:name="Colorful Grid Accent 4" w:uiPriority="73"/>
+    <w:lsdException w:name="Light Shading Accent 5" w:uiPriority="60"/>
+    <w:lsdException w:name="Light List Accent 5" w:uiPriority="61"/>
+    <w:lsdException w:name="Light Grid Accent 5" w:uiPriority="62"/>
+    <w:lsdException w:name="Medium Shading 1 Accent 5" w:uiPriority="63"/>
+    <w:lsdException w:name="Medium Shading 2 Accent 5" w:uiPriority="64"/>
+    <w:lsdException w:name="Medium List 1 Accent 5" w:uiPriority="65"/>
+    <w:lsdException w:name="Medium List 2 Accent 5" w:uiPriority="66"/>
+    <w:lsdException w:name="Medium Grid 1 Accent 5" w:uiPriority="67"/>
+    <w:lsdException w:name="Medium Grid 2 Accent 5" w:uiPriority="68"/>
+    <w:lsdException w:name="Medium Grid 3 Accent 5" w:uiPriority="69"/>
+    <w:lsdException w:name="Dark List Accent 5" w:uiPriority="70"/>
+    <w:lsdException w:name="Colorful Shading Accent 5" w:uiPriority="71"/>
+    <w:lsdException w:name="Colorful List Accent 5" w:uiPriority="72"/>
+    <w:lsdException w:name="Colorful Grid Accent 5" w:uiPriority="73"/>
+    <w:lsdException w:name="Light Shading Accent 6" w:uiPriority="60"/>
+    <w:lsdException w:name="Light List Accent 6" w:uiPriority="61"/>
+    <w:lsdException w:name="Light Grid Accent 6" w:uiPriority="62"/>
+    <w:lsdException w:name="Medium Shading 1 Accent 6" w:uiPriority="63"/>
+    <w:lsdException w:name="Medium Shading 2 Accent 6" w:uiPriority="64"/>
+    <w:lsdException w:name="Medium List 1 Accent 6" w:uiPriority="65"/>
+    <w:lsdException w:name="Medium List 2 Accent 6" w:uiPriority="66"/>
+    <w:lsdException w:name="Medium Grid 1 Accent 6" w:uiPriority="67"/>
+    <w:lsdException w:name="Medium Grid 2 Accent 6" w:uiPriority="68"/>
+    <w:lsdException w:name="Medium Grid 3 Accent 6" w:uiPriority="69"/>
+    <w:lsdException w:name="Dark List Accent 6" w:uiPriority="70"/>
+    <w:lsdException w:name="Colorful Shading Accent 6" w:uiPriority="71"/>
+    <w:lsdException w:name="Colorful List Accent 6" w:uiPriority="72"/>
+    <w:lsdException w:name="Colorful Grid Accent 6" w:uiPriority="73"/>
+    <w:lsdException w:name="Subtle Emphasis" w:uiPriority="19" w:qFormat="1"/>
+    <w:lsdException w:name="Intense Emphasis" w:uiPriority="21" w:qFormat="1"/>
+    <w:lsdException w:name="Subtle Reference" w:uiPriority="31" w:qFormat="1"/>
+    <w:lsdException w:name="Intense Reference" w:uiPriority="32" w:qFormat="1"/>
+    <w:lsdException w:name="Book Title" w:uiPriority="33" w:qFormat="1"/>
+    <w:lsdException w:name="Bibliography" w:semiHidden="1" w:uiPriority="37" w:unhideWhenUsed="1"/>
+    <w:lsdException w:name="TOC Heading" w:semiHidden="1" w:uiPriority="39" w:unhideWhenUsed="1" w:qFormat="1"/>
+    <w:lsdException w:name="Plain Table 1" w:uiPriority="41"/>
+    <w:lsdException w:name="Plain Table 2" w:uiPriority="42"/>
+    <w:lsdException w:name="Plain Table 3" w:uiPriority="43"/>
+    <w:lsdException w:name="Plain Table 4" w:uiPriority="44"/>
+    <w:lsdException w:name="Plain Table 5" w:uiPriority="45"/>
+    <w:lsdException w:name="Grid Table Light" w:uiPriority="40"/>
+    <w:lsdException w:name="Grid Table 1 Light" w:uiPriority="46"/>
+    <w:lsdException w:name="Grid Table 2" w:uiPriority="47"/>
+    <w:lsdException w:name="Grid Table 3" w:uiPriority="48"/>
+    <w:lsdException w:name="Grid Table 4" w:uiPriority="49"/>
+    <w:lsdException w:name="Grid Table 5 Dark" w:uiPriority="50"/>
+    <w:lsdException w:name="Grid Table 6 Colorful" w:uiPriority="51"/>
+    <w:lsdException w:name="Grid Table 7 Colorful" w:uiPriority="52"/>
+    <w:lsdException w:name="Grid Table 1 Light Accent 1" w:uiPriority="46"/>
+    <w:lsdException w:name="Grid Table 2 Accent 1" w:uiPriority="47"/>
+    <w:lsdException w:name="Grid Table 3 Accent 1" w:uiPriority="48"/>
+    <w:lsdException w:name="Grid Table 4 Accent 1" w:uiPriority="49"/>
+    <w:lsdException w:name="Grid Table 5 Dark Accent 1" w:uiPriority="50"/>
+    <w:lsdException w:name="Grid Table 6 Colorful Accent 1" w:uiPriority="51"/>
+    <w:lsdException w:name="Grid Table 7 Colorful Accent 1" w:uiPriority="52"/>
+    <w:lsdException w:name="Grid Table 1 Light Accent 2" w:uiPriority="46"/>
+    <w:lsdException w:name="Grid Table 2 Accent 2" w:uiPriority="47"/>
+    <w:lsdException w:name="Grid Table 3 Accent 2" w:uiPriority="48"/>
+    <w:lsdException w:name="Grid Table 4 Accent 2" w:uiPriority="49"/>
+    <w:lsdException w:name="Grid Table 5 Dark Accent 2" w:uiPriority="50"/>
+    <w:lsdException w:name="Grid Table 6 Colorful Accent 2" w:uiPriority="51"/>
+    <w:lsdException w:name="Grid Table 7 Colorful Accent 2" w:uiPriority="52"/>
+    <w:lsdException w:name="Grid Table 1 Light Accent 3" w:uiPriority="46"/>
+    <w:lsdException w:name="Grid Table 2 Accent 3" w:uiPriority="47"/>
+    <w:lsdException w:name="Grid Table 3 Accent 3" w:uiPriority="48"/>
+    <w:lsdException w:name="Grid Table 4 Accent 3" w:uiPriority="49"/>
+    <w:lsdException w:name="Grid Table 5 Dark Accent 3" w:uiPriority="50"/>
+    <w:lsdException w:name="Grid Table 6 Colorful Accent 3" w:uiPriority="51"/>
+    <w:lsdException w:name="Grid Table 7 Colorful Accent 3" w:uiPriority="52"/>
+    <w:lsdException w:name="Grid Table 1 Light Accent 4" w:uiPriority="46"/>
+    <w:lsdException w:name="Grid Table 2 Accent 4" w:uiPriority="47"/>
+    <w:lsdException w:name="Grid Table 3 Accent 4" w:uiPriority="48"/>
+    <w:lsdException w:name="Grid Table 4 Accent 4" w:uiPriority="49"/>
+    <w:lsdException w:name="Grid Table 5 Dark Accent 4" w:uiPriority="50"/>
+    <w:lsdException w:name="Grid Table 6 Colorful Accent 4" w:uiPriority="51"/>
+    <w:lsdException w:name="Grid Table 7 Colorful Accent 4" w:uiPriority="52"/>
+    <w:lsdException w:name="Grid Table 1 Light Accent 5" w:uiPriority="46"/>
+    <w:lsdException w:name="Grid Table 2 Accent 5" w:uiPriority="47"/>
+    <w:lsdException w:name="Grid Table 3 Accent 5" w:uiPriority="48"/>
+    <w:lsdException w:name="Grid Table 4 Accent 5" w:uiPriority="49"/>
+    <w:lsdException w:name="Grid Table 5 Dark Accent 5" w:uiPriority="50"/>
+    <w:lsdException w:name="Grid Table 6 Colorful Accent 5" w:uiPriority="51"/>
+    <w:lsdException w:name="Grid Table 7 Colorful Accent 5" w:uiPriority="52"/>
+    <w:lsdException w:name="Grid Table 1 Light Accent 6" w:uiPriority="46"/>
+    <w:lsdException w:name="Grid Table 2 Accent 6" w:uiPriority="47"/>
+    <w:lsdException w:name="Grid Table 3 Accent 6" w:uiPriority="48"/>
+    <w:lsdException w:name="Grid Table 4 Accent 6" w:uiPriority="49"/>
+    <w:lsdException w:name="Grid Table 5 Dark Accent 6" w:uiPriority="50"/>
+    <w:lsdException w:name="Grid Table 6 Colorful Accent 6" w:uiPriority="51"/>
+    <w:lsdException w:name="Grid Table 7 Colorful Accent 6" w:uiPriority="52"/>
+    <w:lsdException w:name="List Table 1 Light" w:uiPriority="46"/>
+    <w:lsdException w:name="List Table 2" w:uiPriority="47"/>
+    <w:lsdException w:name="List Table 3" w:uiPriority="48"/>
+    <w:lsdException w:name="List Table 4" w:uiPriority="49"/>
+    <w:lsdException w:name="List Table 5 Dark" w:uiPriority="50"/>
+    <w:lsdException w:name="List Table 6 Colorful" w:uiPriority="51"/>
+    <w:lsdException w:name="List Table 7 Colorful" w:uiPriority="52"/>
+    <w:lsdException w:name="List Table 1 Light Accent 1" w:uiPriority="46"/>
+    <w:lsdException w:name="List Table 2 Accent 1" w:uiPriority="47"/>
+    <w:lsdException w:name="List Table 3 Accent 1" w:uiPriority="48"/>
+    <w:lsdException w:name="List Table 4 Accent 1" w:uiPriority="49"/>
+    <w:lsdException w:name="List Table 5 Dark Accent 1" w:uiPriority="50"/>
+    <w:lsdException w:name="List Table 6 Colorful Accent 1" w:uiPriority="51"/>
+    <w:lsdException w:name="List Table 7 Colorful Accent 1" w:uiPriority="52"/>
+    <w:lsdException w:name="List Table 1 Light Accent 2" w:uiPriority="46"/>
+    <w:lsdException w:name="List Table 2 Accent 2" w:uiPriority="47"/>
+    <w:lsdException w:name="List Table 3 Accent 2" w:uiPriority="48"/>
+    <w:lsdException w:name="List Table 4 Accent 2" w:uiPriority="49"/>
+    <w:lsdException w:name="List Table 5 Dark Accent 2" w:uiPriority="50"/>
+    <w:lsdException w:name="List Table 6 Colorful Accent 2" w:uiPriority="51"/>
+    <w:lsdException w:name="List Table 7 Colorful Accent 2" w:uiPriority="52"/>
+    <w:lsdException w:name="List Table 1 Light Accent 3" w:uiPriority="46"/>
+    <w:lsdException w:name="List Table 2 Accent 3" w:uiPriority="47"/>
+    <w:lsdException w:name="List Table 3 Accent 3" w:uiPriority="48"/>
+    <w:lsdException w:name="List Table 4 Accent 3" w:uiPriority="49"/>
+    <w:lsdException w:name="List Table 5 Dark Accent 3" w:uiPriority="50"/>
+    <w:lsdException w:name="List Table 6 Colorful Accent 3" w:uiPriority="51"/>
+    <w:lsdException w:name="List Table 7 Colorful Accent 3" w:uiPriority="52"/>
+    <w:lsdException w:name="List Table 1 Light Accent 4" w:uiPriority="46"/>
+    <w:lsdException w:name="List Table 2 Accent 4" w:uiPriority="47"/>
+    <w:lsdException w:name="List Table 3 Accent 4" w:uiPriority="48"/>
+    <w:lsdException w:name="List Table 4 Accent 4" w:uiPriority="49"/>
+    <w:lsdException w:name="List Table 5 Dark Accent 4" w:uiPriority="50"/>
+    <w:lsdException w:name="List Table 6 Colorful Accent 4" w:uiPriority="51"/>
+    <w:lsdException w:name="List Table 7 Colorful Accent 4" w:uiPriority="52"/>
+    <w:lsdException w:name="List Table 1 Light Accent 5" w:uiPriority="46"/>
+    <w:lsdException w:name="List Table 2 Accent 5" w:uiPriority="47"/>
+    <w:lsdException w:name="List Table 3 Accent 5" w:uiPriority="48"/>
+    <w:lsdException w:name="List Table 4 Accent 5" w:uiPriority="49"/>
+    <w:lsdException w:name="List Table 5 Dark Accent 5" w:uiPriority="50"/>
+    <w:lsdException w:name="List Table 6 Colorful Accent 5" w:uiPriority="51"/>
+    <w:lsdException w:name="List Table 7 Colorful Accent 5" w:uiPriority="52"/>
+    <w:lsdException w:name="List Table 1 Light Accent 6" w:uiPriority="46"/>
+    <w:lsdException w:name="List Table 2 Accent 6" w:uiPriority="47"/>
+    <w:lsdException w:name="List Table 3 Accent 6" w:uiPriority="48"/>
+    <w:lsdException w:name="List Table 4 Accent 6" w:uiPriority="49"/>
+    <w:lsdException w:name="List Table 5 Dark Accent 6" w:uiPriority="50"/>
+    <w:lsdException w:name="List Table 6 Colorful Accent 6" w:uiPriority="51"/>
+    <w:lsdException w:name="List Table 7 Colorful Accent 6" w:uiPriority="52"/>
   </w:latentStyles>
   <w:style w:type="paragraph" w:default="1" w:styleId="Normal">
     <w:name w:val="Normal"/>
@@ -17264,7 +17769,6 @@
     <w:uiPriority w:val="99"/>
     <w:semiHidden/>
     <w:unhideWhenUsed/>
-    <w:qFormat/>
     <w:tblPr>
       <w:tblInd w:w="0" w:type="dxa"/>
       <w:tblCellMar>
@@ -17656,7 +18160,7 @@
 </file>
 
 <file path=customXml/itemProps1.xml><?xml version="1.0" encoding="utf-8"?>
-<ds:datastoreItem xmlns:ds="http://schemas.openxmlformats.org/officeDocument/2006/customXml" ds:itemID="{67E8B6A3-FF82-4A69-820B-EDB9882252FB}">
+<ds:datastoreItem xmlns:ds="http://schemas.openxmlformats.org/officeDocument/2006/customXml" ds:itemID="{A9415FDC-E42B-4FCB-A1C3-5EF72C861A3D}">
   <ds:schemaRefs>
     <ds:schemaRef ds:uri="http://schemas.openxmlformats.org/officeDocument/2006/bibliography"/>
   </ds:schemaRefs>

</xml_diff>